<commit_message>
Updated contracts.docx Moved README.md to contracts/
</commit_message>
<xml_diff>
--- a/contracts.docx
+++ b/contracts.docx
@@ -73,7 +73,15 @@
         <w:ind w:firstLine="240"/>
       </w:pPr>
       <w:r>
-        <w:t>This project is for Smart contract on Soroban platform</w:t>
+        <w:t xml:space="preserve">This project is for </w:t>
+      </w:r>
+      <w:ins w:id="0" w:author="Abraham Linkon" w:date="2023-10-09T06:28:00Z">
+        <w:r>
+          <w:t xml:space="preserve">Escrow </w:t>
+        </w:r>
+      </w:ins>
+      <w:r>
+        <w:t>Smart contract on Soroban platform</w:t>
       </w:r>
       <w:r>
         <w:t xml:space="preserve"> and is written in </w:t>
@@ -129,6 +137,9 @@
     <w:p>
       <w:pPr>
         <w:ind w:firstLine="240"/>
+        <w:rPr>
+          <w:ins w:id="1" w:author="Abraham Linkon" w:date="2023-10-09T06:44:00Z"/>
+        </w:rPr>
       </w:pPr>
       <w:r>
         <w:t xml:space="preserve">We implemented this project </w:t>
@@ -136,9 +147,16 @@
       <w:r>
         <w:t xml:space="preserve">with </w:t>
       </w:r>
-      <w:r>
-        <w:t>6</w:t>
-      </w:r>
+      <w:del w:id="2" w:author="Abraham Linkon" w:date="2023-10-09T06:40:00Z">
+        <w:r>
+          <w:delText>6</w:delText>
+        </w:r>
+      </w:del>
+      <w:ins w:id="3" w:author="Abraham Linkon" w:date="2023-10-09T06:40:00Z">
+        <w:r>
+          <w:t>these</w:t>
+        </w:r>
+      </w:ins>
       <w:r>
         <w:t xml:space="preserve"> modules </w:t>
       </w:r>
@@ -148,11 +166,1125 @@
       <w:r>
         <w:t xml:space="preserve"> </w:t>
       </w:r>
-      <w:r>
-        <w:t xml:space="preserve">fee, participance, </w:t>
-      </w:r>
-      <w:r>
-        <w:t>work, bounty, lib and test. Each mo</w:t>
+      <w:ins w:id="4" w:author="Abraham Linkon" w:date="2023-10-09T06:40:00Z">
+        <w:r>
+          <w:t xml:space="preserve">admin, </w:t>
+        </w:r>
+      </w:ins>
+      <w:r>
+        <w:t xml:space="preserve">fee, </w:t>
+      </w:r>
+      <w:del w:id="5" w:author="Abraham Linkon" w:date="2023-10-09T06:40:00Z">
+        <w:r>
+          <w:delText xml:space="preserve">participance, </w:delText>
+        </w:r>
+      </w:del>
+      <w:r>
+        <w:t>work, bounty, lib and test.</w:t>
+      </w:r>
+      <w:del w:id="6" w:author="Abraham Linkon" w:date="2023-10-09T06:44:00Z">
+        <w:r>
+          <w:delText xml:space="preserve"> </w:delText>
+        </w:r>
+      </w:del>
+    </w:p>
+    <w:p>
+      <w:pPr>
+        <w:ind w:firstLine="240"/>
+        <w:rPr>
+          <w:ins w:id="7" w:author="Abraham Linkon" w:date="2023-10-09T06:45:00Z"/>
+        </w:rPr>
+      </w:pPr>
+      <w:ins w:id="8" w:author="Abraham Linkon" w:date="2023-10-09T06:45:00Z">
+        <w:r>
+          <w:t xml:space="preserve">The following diagram depicts </w:t>
+        </w:r>
+        <w:r>
+          <w:t>overall architecture.</w:t>
+        </w:r>
+      </w:ins>
+    </w:p>
+    <w:p>
+      <w:pPr>
+        <w:ind w:firstLine="240"/>
+        <w:rPr>
+          <w:ins w:id="9" w:author="Abraham Linkon" w:date="2023-10-09T06:44:00Z"/>
+        </w:rPr>
+      </w:pPr>
+      <w:ins w:id="10" w:author="Abraham Linkon" w:date="2023-10-09T06:45:00Z">
+        <w:r>
+          <w:rPr>
+            <w:noProof/>
+          </w:rPr>
+          <mc:AlternateContent>
+            <mc:Choice Requires="wpc">
+              <w:drawing>
+                <wp:inline distT="0" distB="0" distL="0" distR="0" wp14:anchorId="34EB07DE" wp14:editId="0CF48438">
+                  <wp:extent cx="5486400" cy="3355676"/>
+                  <wp:effectExtent l="0" t="0" r="0" b="16510"/>
+                  <wp:docPr id="1" name="Canvas 1"/>
+                  <wp:cNvGraphicFramePr>
+                    <a:graphicFrameLocks xmlns:a="http://schemas.openxmlformats.org/drawingml/2006/main" noChangeAspect="1"/>
+                  </wp:cNvGraphicFramePr>
+                  <a:graphic xmlns:a="http://schemas.openxmlformats.org/drawingml/2006/main">
+                    <a:graphicData uri="http://schemas.microsoft.com/office/word/2010/wordprocessingCanvas">
+                      <wpc:wpc>
+                        <wpc:bg>
+                          <a:solidFill>
+                            <a:prstClr val="white"/>
+                          </a:solidFill>
+                        </wpc:bg>
+                        <wpc:whole/>
+                        <wps:wsp>
+                          <wps:cNvPr id="2" name="Text Box 2"/>
+                          <wps:cNvSpPr txBox="1"/>
+                          <wps:spPr>
+                            <a:xfrm>
+                              <a:off x="215661" y="224287"/>
+                              <a:ext cx="698739" cy="327804"/>
+                            </a:xfrm>
+                            <a:prstGeom prst="rect">
+                              <a:avLst/>
+                            </a:prstGeom>
+                            <a:solidFill>
+                              <a:schemeClr val="lt1"/>
+                            </a:solidFill>
+                            <a:ln w="6350">
+                              <a:solidFill>
+                                <a:prstClr val="black"/>
+                              </a:solidFill>
+                            </a:ln>
+                          </wps:spPr>
+                          <wps:txbx>
+                            <w:txbxContent>
+                              <w:p>
+                                <w:pPr>
+                                  <w:ind w:firstLineChars="0" w:firstLine="0"/>
+                                  <w:jc w:val="center"/>
+                                  <w:pPrChange w:id="11" w:author="Abraham Linkon" w:date="2023-10-09T06:46:00Z">
+                                    <w:pPr>
+                                      <w:ind w:firstLine="240"/>
+                                    </w:pPr>
+                                  </w:pPrChange>
+                                </w:pPr>
+                                <w:ins w:id="12" w:author="Abraham Linkon" w:date="2023-10-09T06:46:00Z">
+                                  <w:r>
+                                    <w:t>creator</w:t>
+                                  </w:r>
+                                </w:ins>
+                              </w:p>
+                            </w:txbxContent>
+                          </wps:txbx>
+                          <wps:bodyPr rot="0" spcFirstLastPara="0" vertOverflow="overflow" horzOverflow="overflow" vert="horz" wrap="square" lIns="91440" tIns="45720" rIns="91440" bIns="45720" numCol="1" spcCol="0" rtlCol="0" fromWordArt="0" anchor="t" anchorCtr="0" forceAA="0" compatLnSpc="1">
+                            <a:prstTxWarp prst="textNoShape">
+                              <a:avLst/>
+                            </a:prstTxWarp>
+                            <a:noAutofit/>
+                          </wps:bodyPr>
+                        </wps:wsp>
+                        <wps:wsp>
+                          <wps:cNvPr id="3" name="Text Box 3"/>
+                          <wps:cNvSpPr txBox="1"/>
+                          <wps:spPr>
+                            <a:xfrm>
+                              <a:off x="1587260" y="232913"/>
+                              <a:ext cx="698739" cy="327804"/>
+                            </a:xfrm>
+                            <a:prstGeom prst="rect">
+                              <a:avLst/>
+                            </a:prstGeom>
+                            <a:solidFill>
+                              <a:schemeClr val="lt1"/>
+                            </a:solidFill>
+                            <a:ln w="6350">
+                              <a:solidFill>
+                                <a:prstClr val="black"/>
+                              </a:solidFill>
+                            </a:ln>
+                          </wps:spPr>
+                          <wps:txbx>
+                            <w:txbxContent>
+                              <w:p>
+                                <w:pPr>
+                                  <w:ind w:firstLineChars="0" w:firstLine="0"/>
+                                  <w:jc w:val="center"/>
+                                  <w:pPrChange w:id="13" w:author="Abraham Linkon" w:date="2023-10-09T06:46:00Z">
+                                    <w:pPr>
+                                      <w:ind w:firstLine="240"/>
+                                    </w:pPr>
+                                  </w:pPrChange>
+                                </w:pPr>
+                                <w:ins w:id="14" w:author="Abraham Linkon" w:date="2023-10-09T06:47:00Z">
+                                  <w:r>
+                                    <w:t>bounty</w:t>
+                                  </w:r>
+                                </w:ins>
+                              </w:p>
+                            </w:txbxContent>
+                          </wps:txbx>
+                          <wps:bodyPr rot="0" spcFirstLastPara="0" vertOverflow="overflow" horzOverflow="overflow" vert="horz" wrap="square" lIns="91440" tIns="45720" rIns="91440" bIns="45720" numCol="1" spcCol="0" rtlCol="0" fromWordArt="0" anchor="t" anchorCtr="0" forceAA="0" compatLnSpc="1">
+                            <a:prstTxWarp prst="textNoShape">
+                              <a:avLst/>
+                            </a:prstTxWarp>
+                            <a:noAutofit/>
+                          </wps:bodyPr>
+                        </wps:wsp>
+                        <wps:wsp>
+                          <wps:cNvPr id="4" name="Text Box 4"/>
+                          <wps:cNvSpPr txBox="1"/>
+                          <wps:spPr>
+                            <a:xfrm>
+                              <a:off x="2846717" y="232913"/>
+                              <a:ext cx="905774" cy="327804"/>
+                            </a:xfrm>
+                            <a:prstGeom prst="rect">
+                              <a:avLst/>
+                            </a:prstGeom>
+                            <a:solidFill>
+                              <a:schemeClr val="lt1"/>
+                            </a:solidFill>
+                            <a:ln w="6350">
+                              <a:solidFill>
+                                <a:prstClr val="black"/>
+                              </a:solidFill>
+                            </a:ln>
+                          </wps:spPr>
+                          <wps:txbx>
+                            <w:txbxContent>
+                              <w:p>
+                                <w:pPr>
+                                  <w:ind w:firstLineChars="0" w:firstLine="0"/>
+                                  <w:jc w:val="center"/>
+                                  <w:pPrChange w:id="15" w:author="Abraham Linkon" w:date="2023-10-09T06:46:00Z">
+                                    <w:pPr>
+                                      <w:ind w:firstLine="240"/>
+                                    </w:pPr>
+                                  </w:pPrChange>
+                                </w:pPr>
+                                <w:ins w:id="16" w:author="Abraham Linkon" w:date="2023-10-09T06:47:00Z">
+                                  <w:r>
+                                    <w:t>participant</w:t>
+                                  </w:r>
+                                </w:ins>
+                              </w:p>
+                            </w:txbxContent>
+                          </wps:txbx>
+                          <wps:bodyPr rot="0" spcFirstLastPara="0" vertOverflow="overflow" horzOverflow="overflow" vert="horz" wrap="square" lIns="91440" tIns="45720" rIns="91440" bIns="45720" numCol="1" spcCol="0" rtlCol="0" fromWordArt="0" anchor="t" anchorCtr="0" forceAA="0" compatLnSpc="1">
+                            <a:prstTxWarp prst="textNoShape">
+                              <a:avLst/>
+                            </a:prstTxWarp>
+                            <a:noAutofit/>
+                          </wps:bodyPr>
+                        </wps:wsp>
+                        <wps:wsp>
+                          <wps:cNvPr id="5" name="Text Box 5"/>
+                          <wps:cNvSpPr txBox="1"/>
+                          <wps:spPr>
+                            <a:xfrm>
+                              <a:off x="4287328" y="241539"/>
+                              <a:ext cx="698739" cy="327804"/>
+                            </a:xfrm>
+                            <a:prstGeom prst="rect">
+                              <a:avLst/>
+                            </a:prstGeom>
+                            <a:solidFill>
+                              <a:schemeClr val="lt1"/>
+                            </a:solidFill>
+                            <a:ln w="6350">
+                              <a:solidFill>
+                                <a:prstClr val="black"/>
+                              </a:solidFill>
+                            </a:ln>
+                          </wps:spPr>
+                          <wps:txbx>
+                            <w:txbxContent>
+                              <w:p>
+                                <w:pPr>
+                                  <w:ind w:firstLineChars="0" w:firstLine="0"/>
+                                  <w:jc w:val="center"/>
+                                  <w:pPrChange w:id="17" w:author="Abraham Linkon" w:date="2023-10-09T06:46:00Z">
+                                    <w:pPr>
+                                      <w:ind w:firstLine="240"/>
+                                    </w:pPr>
+                                  </w:pPrChange>
+                                </w:pPr>
+                                <w:ins w:id="18" w:author="Abraham Linkon" w:date="2023-10-09T06:48:00Z">
+                                  <w:r>
+                                    <w:t>work</w:t>
+                                  </w:r>
+                                </w:ins>
+                              </w:p>
+                            </w:txbxContent>
+                          </wps:txbx>
+                          <wps:bodyPr rot="0" spcFirstLastPara="0" vertOverflow="overflow" horzOverflow="overflow" vert="horz" wrap="square" lIns="91440" tIns="45720" rIns="91440" bIns="45720" numCol="1" spcCol="0" rtlCol="0" fromWordArt="0" anchor="t" anchorCtr="0" forceAA="0" compatLnSpc="1">
+                            <a:prstTxWarp prst="textNoShape">
+                              <a:avLst/>
+                            </a:prstTxWarp>
+                            <a:noAutofit/>
+                          </wps:bodyPr>
+                        </wps:wsp>
+                        <wps:wsp>
+                          <wps:cNvPr id="6" name="Straight Arrow Connector 6"/>
+                          <wps:cNvCnPr>
+                            <a:stCxn id="2" idx="2"/>
+                          </wps:cNvCnPr>
+                          <wps:spPr>
+                            <a:xfrm>
+                              <a:off x="565031" y="552036"/>
+                              <a:ext cx="0" cy="2717376"/>
+                            </a:xfrm>
+                            <a:prstGeom prst="straightConnector1">
+                              <a:avLst/>
+                            </a:prstGeom>
+                            <a:ln>
+                              <a:tailEnd type="triangle"/>
+                            </a:ln>
+                          </wps:spPr>
+                          <wps:style>
+                            <a:lnRef idx="2">
+                              <a:schemeClr val="dk1"/>
+                            </a:lnRef>
+                            <a:fillRef idx="0">
+                              <a:schemeClr val="dk1"/>
+                            </a:fillRef>
+                            <a:effectRef idx="1">
+                              <a:schemeClr val="dk1"/>
+                            </a:effectRef>
+                            <a:fontRef idx="minor">
+                              <a:schemeClr val="tx1"/>
+                            </a:fontRef>
+                          </wps:style>
+                          <wps:bodyPr/>
+                        </wps:wsp>
+                        <wps:wsp>
+                          <wps:cNvPr id="7" name="Straight Arrow Connector 7"/>
+                          <wps:cNvCnPr>
+                            <a:stCxn id="3" idx="2"/>
+                          </wps:cNvCnPr>
+                          <wps:spPr>
+                            <a:xfrm>
+                              <a:off x="1936630" y="560661"/>
+                              <a:ext cx="0" cy="2682871"/>
+                            </a:xfrm>
+                            <a:prstGeom prst="straightConnector1">
+                              <a:avLst/>
+                            </a:prstGeom>
+                            <a:ln>
+                              <a:tailEnd type="triangle"/>
+                            </a:ln>
+                          </wps:spPr>
+                          <wps:style>
+                            <a:lnRef idx="2">
+                              <a:schemeClr val="dk1"/>
+                            </a:lnRef>
+                            <a:fillRef idx="0">
+                              <a:schemeClr val="dk1"/>
+                            </a:fillRef>
+                            <a:effectRef idx="1">
+                              <a:schemeClr val="dk1"/>
+                            </a:effectRef>
+                            <a:fontRef idx="minor">
+                              <a:schemeClr val="tx1"/>
+                            </a:fontRef>
+                          </wps:style>
+                          <wps:bodyPr/>
+                        </wps:wsp>
+                        <wps:wsp>
+                          <wps:cNvPr id="8" name="Straight Arrow Connector 8"/>
+                          <wps:cNvCnPr>
+                            <a:stCxn id="4" idx="2"/>
+                          </wps:cNvCnPr>
+                          <wps:spPr>
+                            <a:xfrm>
+                              <a:off x="3299604" y="560661"/>
+                              <a:ext cx="0" cy="2682546"/>
+                            </a:xfrm>
+                            <a:prstGeom prst="straightConnector1">
+                              <a:avLst/>
+                            </a:prstGeom>
+                            <a:ln>
+                              <a:tailEnd type="triangle"/>
+                            </a:ln>
+                          </wps:spPr>
+                          <wps:style>
+                            <a:lnRef idx="2">
+                              <a:schemeClr val="dk1"/>
+                            </a:lnRef>
+                            <a:fillRef idx="0">
+                              <a:schemeClr val="dk1"/>
+                            </a:fillRef>
+                            <a:effectRef idx="1">
+                              <a:schemeClr val="dk1"/>
+                            </a:effectRef>
+                            <a:fontRef idx="minor">
+                              <a:schemeClr val="tx1"/>
+                            </a:fontRef>
+                          </wps:style>
+                          <wps:bodyPr/>
+                        </wps:wsp>
+                        <wps:wsp>
+                          <wps:cNvPr id="9" name="Straight Arrow Connector 9"/>
+                          <wps:cNvCnPr>
+                            <a:stCxn id="5" idx="2"/>
+                          </wps:cNvCnPr>
+                          <wps:spPr>
+                            <a:xfrm>
+                              <a:off x="4636698" y="569286"/>
+                              <a:ext cx="0" cy="2613862"/>
+                            </a:xfrm>
+                            <a:prstGeom prst="straightConnector1">
+                              <a:avLst/>
+                            </a:prstGeom>
+                            <a:ln>
+                              <a:tailEnd type="triangle"/>
+                            </a:ln>
+                          </wps:spPr>
+                          <wps:style>
+                            <a:lnRef idx="2">
+                              <a:schemeClr val="dk1"/>
+                            </a:lnRef>
+                            <a:fillRef idx="0">
+                              <a:schemeClr val="dk1"/>
+                            </a:fillRef>
+                            <a:effectRef idx="1">
+                              <a:schemeClr val="dk1"/>
+                            </a:effectRef>
+                            <a:fontRef idx="minor">
+                              <a:schemeClr val="tx1"/>
+                            </a:fontRef>
+                          </wps:style>
+                          <wps:bodyPr/>
+                        </wps:wsp>
+                        <wps:wsp>
+                          <wps:cNvPr id="10" name="Straight Arrow Connector 10"/>
+                          <wps:cNvCnPr/>
+                          <wps:spPr>
+                            <a:xfrm>
+                              <a:off x="577970" y="983412"/>
+                              <a:ext cx="1345721" cy="0"/>
+                            </a:xfrm>
+                            <a:prstGeom prst="straightConnector1">
+                              <a:avLst/>
+                            </a:prstGeom>
+                            <a:ln>
+                              <a:tailEnd type="triangle"/>
+                            </a:ln>
+                          </wps:spPr>
+                          <wps:style>
+                            <a:lnRef idx="2">
+                              <a:schemeClr val="accent6"/>
+                            </a:lnRef>
+                            <a:fillRef idx="0">
+                              <a:schemeClr val="accent6"/>
+                            </a:fillRef>
+                            <a:effectRef idx="1">
+                              <a:schemeClr val="accent6"/>
+                            </a:effectRef>
+                            <a:fontRef idx="minor">
+                              <a:schemeClr val="tx1"/>
+                            </a:fontRef>
+                          </wps:style>
+                          <wps:bodyPr/>
+                        </wps:wsp>
+                        <wps:wsp>
+                          <wps:cNvPr id="11" name="Text Box 11"/>
+                          <wps:cNvSpPr txBox="1"/>
+                          <wps:spPr>
+                            <a:xfrm>
+                              <a:off x="888521" y="655607"/>
+                              <a:ext cx="698739" cy="327804"/>
+                            </a:xfrm>
+                            <a:prstGeom prst="rect">
+                              <a:avLst/>
+                            </a:prstGeom>
+                            <a:noFill/>
+                            <a:ln w="6350">
+                              <a:noFill/>
+                            </a:ln>
+                          </wps:spPr>
+                          <wps:txbx>
+                            <w:txbxContent>
+                              <w:p>
+                                <w:pPr>
+                                  <w:ind w:firstLineChars="0" w:firstLine="0"/>
+                                  <w:jc w:val="center"/>
+                                  <w:pPrChange w:id="19" w:author="Abraham Linkon" w:date="2023-10-09T06:46:00Z">
+                                    <w:pPr>
+                                      <w:ind w:firstLine="240"/>
+                                    </w:pPr>
+                                  </w:pPrChange>
+                                </w:pPr>
+                              </w:p>
+                            </w:txbxContent>
+                          </wps:txbx>
+                          <wps:bodyPr rot="0" spcFirstLastPara="0" vertOverflow="overflow" horzOverflow="overflow" vert="horz" wrap="square" lIns="91440" tIns="45720" rIns="91440" bIns="45720" numCol="1" spcCol="0" rtlCol="0" fromWordArt="0" anchor="t" anchorCtr="0" forceAA="0" compatLnSpc="1">
+                            <a:prstTxWarp prst="textNoShape">
+                              <a:avLst/>
+                            </a:prstTxWarp>
+                            <a:noAutofit/>
+                          </wps:bodyPr>
+                        </wps:wsp>
+                        <wps:wsp>
+                          <wps:cNvPr id="12" name="Straight Arrow Connector 12"/>
+                          <wps:cNvCnPr/>
+                          <wps:spPr>
+                            <a:xfrm flipH="1">
+                              <a:off x="1936630" y="1224951"/>
+                              <a:ext cx="1362974" cy="0"/>
+                            </a:xfrm>
+                            <a:prstGeom prst="straightConnector1">
+                              <a:avLst/>
+                            </a:prstGeom>
+                            <a:ln>
+                              <a:tailEnd type="triangle"/>
+                            </a:ln>
+                          </wps:spPr>
+                          <wps:style>
+                            <a:lnRef idx="1">
+                              <a:schemeClr val="accent2"/>
+                            </a:lnRef>
+                            <a:fillRef idx="0">
+                              <a:schemeClr val="accent2"/>
+                            </a:fillRef>
+                            <a:effectRef idx="0">
+                              <a:schemeClr val="accent2"/>
+                            </a:effectRef>
+                            <a:fontRef idx="minor">
+                              <a:schemeClr val="tx1"/>
+                            </a:fontRef>
+                          </wps:style>
+                          <wps:bodyPr/>
+                        </wps:wsp>
+                        <wps:wsp>
+                          <wps:cNvPr id="13" name="Text Box 13"/>
+                          <wps:cNvSpPr txBox="1"/>
+                          <wps:spPr>
+                            <a:xfrm>
+                              <a:off x="2285999" y="888520"/>
+                              <a:ext cx="698739" cy="327804"/>
+                            </a:xfrm>
+                            <a:prstGeom prst="rect">
+                              <a:avLst/>
+                            </a:prstGeom>
+                            <a:noFill/>
+                            <a:ln w="6350">
+                              <a:noFill/>
+                            </a:ln>
+                          </wps:spPr>
+                          <wps:txbx>
+                            <w:txbxContent>
+                              <w:p>
+                                <w:pPr>
+                                  <w:ind w:firstLineChars="0" w:firstLine="0"/>
+                                  <w:pPrChange w:id="20" w:author="Abraham Linkon" w:date="2023-10-09T07:46:00Z">
+                                    <w:pPr>
+                                      <w:ind w:firstLine="240"/>
+                                    </w:pPr>
+                                  </w:pPrChange>
+                                </w:pPr>
+                                <w:ins w:id="21" w:author="Abraham Linkon" w:date="2023-10-09T07:46:00Z">
+                                  <w:r>
+                                    <w:t>applies</w:t>
+                                  </w:r>
+                                </w:ins>
+                              </w:p>
+                            </w:txbxContent>
+                          </wps:txbx>
+                          <wps:bodyPr rot="0" spcFirstLastPara="0" vertOverflow="overflow" horzOverflow="overflow" vert="horz" wrap="square" lIns="91440" tIns="45720" rIns="91440" bIns="45720" numCol="1" spcCol="0" rtlCol="0" fromWordArt="0" anchor="t" anchorCtr="0" forceAA="0" compatLnSpc="1">
+                            <a:prstTxWarp prst="textNoShape">
+                              <a:avLst/>
+                            </a:prstTxWarp>
+                            <a:noAutofit/>
+                          </wps:bodyPr>
+                        </wps:wsp>
+                        <wps:wsp>
+                          <wps:cNvPr id="17" name="Straight Arrow Connector 17"/>
+                          <wps:cNvCnPr/>
+                          <wps:spPr>
+                            <a:xfrm flipV="1">
+                              <a:off x="1936630" y="1595887"/>
+                              <a:ext cx="2700068" cy="1"/>
+                            </a:xfrm>
+                            <a:prstGeom prst="straightConnector1">
+                              <a:avLst/>
+                            </a:prstGeom>
+                            <a:ln w="9525" cap="flat" cmpd="sng" algn="ctr">
+                              <a:solidFill>
+                                <a:schemeClr val="accent5"/>
+                              </a:solidFill>
+                              <a:prstDash val="dash"/>
+                              <a:round/>
+                              <a:headEnd type="none" w="med" len="med"/>
+                              <a:tailEnd type="arrow" w="med" len="med"/>
+                            </a:ln>
+                          </wps:spPr>
+                          <wps:style>
+                            <a:lnRef idx="0">
+                              <a:scrgbClr r="0" g="0" b="0"/>
+                            </a:lnRef>
+                            <a:fillRef idx="0">
+                              <a:scrgbClr r="0" g="0" b="0"/>
+                            </a:fillRef>
+                            <a:effectRef idx="0">
+                              <a:scrgbClr r="0" g="0" b="0"/>
+                            </a:effectRef>
+                            <a:fontRef idx="minor">
+                              <a:schemeClr val="tx1"/>
+                            </a:fontRef>
+                          </wps:style>
+                          <wps:bodyPr/>
+                        </wps:wsp>
+                        <wps:wsp>
+                          <wps:cNvPr id="18" name="Text Box 18"/>
+                          <wps:cNvSpPr txBox="1"/>
+                          <wps:spPr>
+                            <a:xfrm>
+                              <a:off x="2247181" y="1268083"/>
+                              <a:ext cx="698739" cy="327804"/>
+                            </a:xfrm>
+                            <a:prstGeom prst="rect">
+                              <a:avLst/>
+                            </a:prstGeom>
+                            <a:noFill/>
+                            <a:ln w="6350">
+                              <a:noFill/>
+                            </a:ln>
+                          </wps:spPr>
+                          <wps:txbx>
+                            <w:txbxContent>
+                              <w:p>
+                                <w:pPr>
+                                  <w:ind w:firstLineChars="0" w:firstLine="0"/>
+                                  <w:jc w:val="center"/>
+                                  <w:pPrChange w:id="22" w:author="Abraham Linkon" w:date="2023-10-09T06:46:00Z">
+                                    <w:pPr>
+                                      <w:ind w:firstLine="240"/>
+                                    </w:pPr>
+                                  </w:pPrChange>
+                                </w:pPr>
+                              </w:p>
+                            </w:txbxContent>
+                          </wps:txbx>
+                          <wps:bodyPr rot="0" spcFirstLastPara="0" vertOverflow="overflow" horzOverflow="overflow" vert="horz" wrap="square" lIns="91440" tIns="45720" rIns="91440" bIns="45720" numCol="1" spcCol="0" rtlCol="0" fromWordArt="0" anchor="t" anchorCtr="0" forceAA="0" compatLnSpc="1">
+                            <a:prstTxWarp prst="textNoShape">
+                              <a:avLst/>
+                            </a:prstTxWarp>
+                            <a:noAutofit/>
+                          </wps:bodyPr>
+                        </wps:wsp>
+                        <wps:wsp>
+                          <wps:cNvPr id="20" name="Straight Arrow Connector 20"/>
+                          <wps:cNvCnPr/>
+                          <wps:spPr>
+                            <a:xfrm flipH="1">
+                              <a:off x="1923691" y="2053087"/>
+                              <a:ext cx="1362974" cy="0"/>
+                            </a:xfrm>
+                            <a:prstGeom prst="straightConnector1">
+                              <a:avLst/>
+                            </a:prstGeom>
+                            <a:ln>
+                              <a:tailEnd type="triangle"/>
+                            </a:ln>
+                          </wps:spPr>
+                          <wps:style>
+                            <a:lnRef idx="1">
+                              <a:schemeClr val="accent2"/>
+                            </a:lnRef>
+                            <a:fillRef idx="0">
+                              <a:schemeClr val="accent2"/>
+                            </a:fillRef>
+                            <a:effectRef idx="0">
+                              <a:schemeClr val="accent2"/>
+                            </a:effectRef>
+                            <a:fontRef idx="minor">
+                              <a:schemeClr val="tx1"/>
+                            </a:fontRef>
+                          </wps:style>
+                          <wps:bodyPr/>
+                        </wps:wsp>
+                        <wps:wsp>
+                          <wps:cNvPr id="24" name="Text Box 24"/>
+                          <wps:cNvSpPr txBox="1"/>
+                          <wps:spPr>
+                            <a:xfrm>
+                              <a:off x="2285999" y="1716656"/>
+                              <a:ext cx="698739" cy="327804"/>
+                            </a:xfrm>
+                            <a:prstGeom prst="rect">
+                              <a:avLst/>
+                            </a:prstGeom>
+                            <a:noFill/>
+                            <a:ln w="6350">
+                              <a:noFill/>
+                            </a:ln>
+                          </wps:spPr>
+                          <wps:txbx>
+                            <w:txbxContent>
+                              <w:p>
+                                <w:pPr>
+                                  <w:ind w:firstLineChars="0" w:firstLine="0"/>
+                                  <w:pPrChange w:id="23" w:author="Abraham Linkon" w:date="2023-10-09T07:46:00Z">
+                                    <w:pPr>
+                                      <w:ind w:firstLine="240"/>
+                                    </w:pPr>
+                                  </w:pPrChange>
+                                </w:pPr>
+                                <w:ins w:id="24" w:author="Abraham Linkon" w:date="2023-10-09T07:46:00Z">
+                                  <w:r>
+                                    <w:t>submits</w:t>
+                                  </w:r>
+                                </w:ins>
+                              </w:p>
+                            </w:txbxContent>
+                          </wps:txbx>
+                          <wps:bodyPr rot="0" spcFirstLastPara="0" vertOverflow="overflow" horzOverflow="overflow" vert="horz" wrap="square" lIns="91440" tIns="45720" rIns="91440" bIns="45720" numCol="1" spcCol="0" rtlCol="0" fromWordArt="0" anchor="t" anchorCtr="0" forceAA="0" compatLnSpc="1">
+                            <a:prstTxWarp prst="textNoShape">
+                              <a:avLst/>
+                            </a:prstTxWarp>
+                            <a:noAutofit/>
+                          </wps:bodyPr>
+                        </wps:wsp>
+                        <wps:wsp>
+                          <wps:cNvPr id="25" name="Straight Arrow Connector 25"/>
+                          <wps:cNvCnPr/>
+                          <wps:spPr>
+                            <a:xfrm>
+                              <a:off x="590909" y="2484408"/>
+                              <a:ext cx="4032850" cy="0"/>
+                            </a:xfrm>
+                            <a:prstGeom prst="straightConnector1">
+                              <a:avLst/>
+                            </a:prstGeom>
+                            <a:ln>
+                              <a:tailEnd type="triangle"/>
+                            </a:ln>
+                          </wps:spPr>
+                          <wps:style>
+                            <a:lnRef idx="2">
+                              <a:schemeClr val="accent6"/>
+                            </a:lnRef>
+                            <a:fillRef idx="0">
+                              <a:schemeClr val="accent6"/>
+                            </a:fillRef>
+                            <a:effectRef idx="1">
+                              <a:schemeClr val="accent6"/>
+                            </a:effectRef>
+                            <a:fontRef idx="minor">
+                              <a:schemeClr val="tx1"/>
+                            </a:fontRef>
+                          </wps:style>
+                          <wps:bodyPr/>
+                        </wps:wsp>
+                        <wps:wsp>
+                          <wps:cNvPr id="26" name="Text Box 26"/>
+                          <wps:cNvSpPr txBox="1"/>
+                          <wps:spPr>
+                            <a:xfrm>
+                              <a:off x="517582" y="2191112"/>
+                              <a:ext cx="1453552" cy="293296"/>
+                            </a:xfrm>
+                            <a:prstGeom prst="rect">
+                              <a:avLst/>
+                            </a:prstGeom>
+                            <a:noFill/>
+                            <a:ln w="6350">
+                              <a:noFill/>
+                            </a:ln>
+                          </wps:spPr>
+                          <wps:txbx>
+                            <w:txbxContent>
+                              <w:p>
+                                <w:pPr>
+                                  <w:ind w:firstLineChars="0" w:firstLine="0"/>
+                                  <w:jc w:val="center"/>
+                                  <w:pPrChange w:id="25" w:author="Abraham Linkon" w:date="2023-10-09T06:46:00Z">
+                                    <w:pPr>
+                                      <w:ind w:firstLine="240"/>
+                                    </w:pPr>
+                                  </w:pPrChange>
+                                </w:pPr>
+                                <w:ins w:id="26" w:author="Abraham Linkon" w:date="2023-10-09T07:47:00Z">
+                                  <w:r>
+                                    <w:t>approves/rejects</w:t>
+                                  </w:r>
+                                </w:ins>
+                              </w:p>
+                            </w:txbxContent>
+                          </wps:txbx>
+                          <wps:bodyPr rot="0" spcFirstLastPara="0" vertOverflow="overflow" horzOverflow="overflow" vert="horz" wrap="square" lIns="91440" tIns="45720" rIns="91440" bIns="45720" numCol="1" spcCol="0" rtlCol="0" fromWordArt="0" anchor="t" anchorCtr="0" forceAA="0" compatLnSpc="1">
+                            <a:prstTxWarp prst="textNoShape">
+                              <a:avLst/>
+                            </a:prstTxWarp>
+                            <a:noAutofit/>
+                          </wps:bodyPr>
+                        </wps:wsp>
+                        <wps:wsp>
+                          <wps:cNvPr id="27" name="Straight Arrow Connector 27"/>
+                          <wps:cNvCnPr/>
+                          <wps:spPr>
+                            <a:xfrm>
+                              <a:off x="577970" y="2907103"/>
+                              <a:ext cx="1345721" cy="0"/>
+                            </a:xfrm>
+                            <a:prstGeom prst="straightConnector1">
+                              <a:avLst/>
+                            </a:prstGeom>
+                            <a:ln>
+                              <a:tailEnd type="triangle"/>
+                            </a:ln>
+                          </wps:spPr>
+                          <wps:style>
+                            <a:lnRef idx="2">
+                              <a:schemeClr val="accent6"/>
+                            </a:lnRef>
+                            <a:fillRef idx="0">
+                              <a:schemeClr val="accent6"/>
+                            </a:fillRef>
+                            <a:effectRef idx="1">
+                              <a:schemeClr val="accent6"/>
+                            </a:effectRef>
+                            <a:fontRef idx="minor">
+                              <a:schemeClr val="tx1"/>
+                            </a:fontRef>
+                          </wps:style>
+                          <wps:bodyPr/>
+                        </wps:wsp>
+                        <wps:wsp>
+                          <wps:cNvPr id="28" name="Text Box 28"/>
+                          <wps:cNvSpPr txBox="1"/>
+                          <wps:spPr>
+                            <a:xfrm>
+                              <a:off x="707362" y="2579296"/>
+                              <a:ext cx="1086927" cy="327804"/>
+                            </a:xfrm>
+                            <a:prstGeom prst="rect">
+                              <a:avLst/>
+                            </a:prstGeom>
+                            <a:noFill/>
+                            <a:ln w="6350">
+                              <a:noFill/>
+                            </a:ln>
+                          </wps:spPr>
+                          <wps:txbx>
+                            <w:txbxContent>
+                              <w:p>
+                                <w:pPr>
+                                  <w:ind w:firstLineChars="0" w:firstLine="0"/>
+                                  <w:jc w:val="center"/>
+                                  <w:pPrChange w:id="27" w:author="Abraham Linkon" w:date="2023-10-09T06:46:00Z">
+                                    <w:pPr>
+                                      <w:ind w:firstLine="240"/>
+                                    </w:pPr>
+                                  </w:pPrChange>
+                                </w:pPr>
+                                <w:ins w:id="28" w:author="Abraham Linkon" w:date="2023-10-09T08:01:00Z">
+                                  <w:r>
+                                    <w:t>cancels/closes</w:t>
+                                  </w:r>
+                                </w:ins>
+                              </w:p>
+                            </w:txbxContent>
+                          </wps:txbx>
+                          <wps:bodyPr rot="0" spcFirstLastPara="0" vertOverflow="overflow" horzOverflow="overflow" vert="horz" wrap="square" lIns="91440" tIns="45720" rIns="91440" bIns="45720" numCol="1" spcCol="0" rtlCol="0" fromWordArt="0" anchor="t" anchorCtr="0" forceAA="0" compatLnSpc="1">
+                            <a:prstTxWarp prst="textNoShape">
+                              <a:avLst/>
+                            </a:prstTxWarp>
+                            <a:noAutofit/>
+                          </wps:bodyPr>
+                        </wps:wsp>
+                      </wpc:wpc>
+                    </a:graphicData>
+                  </a:graphic>
+                </wp:inline>
+              </w:drawing>
+            </mc:Choice>
+            <mc:Fallback>
+              <w:pict>
+                <v:group w14:anchorId="34EB07DE" id="Canvas 1" o:spid="_x0000_s1026" editas="canvas" style="width:6in;height:264.25pt;mso-position-horizontal-relative:char;mso-position-vertical-relative:line" coordsize="54864,33553" o:gfxdata="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">
+                  <v:shapetype id="_x0000_t75" coordsize="21600,21600" o:spt="75" o:preferrelative="t" path="m@4@5l@4@11@9@11@9@5xe" filled="f" stroked="f">
+                    <v:stroke joinstyle="miter"/>
+                    <v:formulas>
+                      <v:f eqn="if lineDrawn pixelLineWidth 0"/>
+                      <v:f eqn="sum @0 1 0"/>
+                      <v:f eqn="sum 0 0 @1"/>
+                      <v:f eqn="prod @2 1 2"/>
+                      <v:f eqn="prod @3 21600 pixelWidth"/>
+                      <v:f eqn="prod @3 21600 pixelHeight"/>
+                      <v:f eqn="sum @0 0 1"/>
+                      <v:f eqn="prod @6 1 2"/>
+                      <v:f eqn="prod @7 21600 pixelWidth"/>
+                      <v:f eqn="sum @8 21600 0"/>
+                      <v:f eqn="prod @7 21600 pixelHeight"/>
+                      <v:f eqn="sum @10 21600 0"/>
+                    </v:formulas>
+                    <v:path o:extrusionok="f" gradientshapeok="t" o:connecttype="rect"/>
+                    <o:lock v:ext="edit" aspectratio="t"/>
+                  </v:shapetype>
+                  <v:shape id="_x0000_s1027" type="#_x0000_t75" style="position:absolute;width:54864;height:33553;visibility:visible;mso-wrap-style:square" filled="t">
+                    <v:fill o:detectmouseclick="t"/>
+                    <v:path o:connecttype="none"/>
+                  </v:shape>
+                  <v:shapetype id="_x0000_t202" coordsize="21600,21600" o:spt="202" path="m,l,21600r21600,l21600,xe">
+                    <v:stroke joinstyle="miter"/>
+                    <v:path gradientshapeok="t" o:connecttype="rect"/>
+                  </v:shapetype>
+                  <v:shape id="Text Box 2" o:spid="_x0000_s1028" type="#_x0000_t202" style="position:absolute;left:2156;top:2242;width:6988;height:3278;visibility:visible;mso-wrap-style:square;v-text-anchor:top" o:gfxdata="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" fillcolor="white [3201]" strokeweight=".5pt">
+                    <v:textbox>
+                      <w:txbxContent>
+                        <w:p>
+                          <w:pPr>
+                            <w:ind w:firstLineChars="0" w:firstLine="0"/>
+                            <w:jc w:val="center"/>
+                            <w:pPrChange w:id="29" w:author="Abraham Linkon" w:date="2023-10-09T06:46:00Z">
+                              <w:pPr>
+                                <w:ind w:firstLine="240"/>
+                              </w:pPr>
+                            </w:pPrChange>
+                          </w:pPr>
+                          <w:ins w:id="30" w:author="Abraham Linkon" w:date="2023-10-09T06:46:00Z">
+                            <w:r>
+                              <w:t>creator</w:t>
+                            </w:r>
+                          </w:ins>
+                        </w:p>
+                      </w:txbxContent>
+                    </v:textbox>
+                  </v:shape>
+                  <v:shape id="Text Box 3" o:spid="_x0000_s1029" type="#_x0000_t202" style="position:absolute;left:15872;top:2329;width:6987;height:3278;visibility:visible;mso-wrap-style:square;v-text-anchor:top" o:gfxdata="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" fillcolor="white [3201]" strokeweight=".5pt">
+                    <v:textbox>
+                      <w:txbxContent>
+                        <w:p>
+                          <w:pPr>
+                            <w:ind w:firstLineChars="0" w:firstLine="0"/>
+                            <w:jc w:val="center"/>
+                            <w:pPrChange w:id="31" w:author="Abraham Linkon" w:date="2023-10-09T06:46:00Z">
+                              <w:pPr>
+                                <w:ind w:firstLine="240"/>
+                              </w:pPr>
+                            </w:pPrChange>
+                          </w:pPr>
+                          <w:ins w:id="32" w:author="Abraham Linkon" w:date="2023-10-09T06:47:00Z">
+                            <w:r>
+                              <w:t>bounty</w:t>
+                            </w:r>
+                          </w:ins>
+                        </w:p>
+                      </w:txbxContent>
+                    </v:textbox>
+                  </v:shape>
+                  <v:shape id="Text Box 4" o:spid="_x0000_s1030" type="#_x0000_t202" style="position:absolute;left:28467;top:2329;width:9057;height:3278;visibility:visible;mso-wrap-style:square;v-text-anchor:top" o:gfxdata="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" fillcolor="white [3201]" strokeweight=".5pt">
+                    <v:textbox>
+                      <w:txbxContent>
+                        <w:p>
+                          <w:pPr>
+                            <w:ind w:firstLineChars="0" w:firstLine="0"/>
+                            <w:jc w:val="center"/>
+                            <w:pPrChange w:id="33" w:author="Abraham Linkon" w:date="2023-10-09T06:46:00Z">
+                              <w:pPr>
+                                <w:ind w:firstLine="240"/>
+                              </w:pPr>
+                            </w:pPrChange>
+                          </w:pPr>
+                          <w:ins w:id="34" w:author="Abraham Linkon" w:date="2023-10-09T06:47:00Z">
+                            <w:r>
+                              <w:t>participant</w:t>
+                            </w:r>
+                          </w:ins>
+                        </w:p>
+                      </w:txbxContent>
+                    </v:textbox>
+                  </v:shape>
+                  <v:shape id="Text Box 5" o:spid="_x0000_s1031" type="#_x0000_t202" style="position:absolute;left:42873;top:2415;width:6987;height:3278;visibility:visible;mso-wrap-style:square;v-text-anchor:top" o:gfxdata="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" fillcolor="white [3201]" strokeweight=".5pt">
+                    <v:textbox>
+                      <w:txbxContent>
+                        <w:p>
+                          <w:pPr>
+                            <w:ind w:firstLineChars="0" w:firstLine="0"/>
+                            <w:jc w:val="center"/>
+                            <w:pPrChange w:id="35" w:author="Abraham Linkon" w:date="2023-10-09T06:46:00Z">
+                              <w:pPr>
+                                <w:ind w:firstLine="240"/>
+                              </w:pPr>
+                            </w:pPrChange>
+                          </w:pPr>
+                          <w:ins w:id="36" w:author="Abraham Linkon" w:date="2023-10-09T06:48:00Z">
+                            <w:r>
+                              <w:t>work</w:t>
+                            </w:r>
+                          </w:ins>
+                        </w:p>
+                      </w:txbxContent>
+                    </v:textbox>
+                  </v:shape>
+                  <v:shapetype id="_x0000_t32" coordsize="21600,21600" o:spt="32" o:oned="t" path="m,l21600,21600e" filled="f">
+                    <v:path arrowok="t" fillok="f" o:connecttype="none"/>
+                    <o:lock v:ext="edit" shapetype="t"/>
+                  </v:shapetype>
+                  <v:shape id="Straight Arrow Connector 6" o:spid="_x0000_s1032" type="#_x0000_t32" style="position:absolute;left:5650;top:5520;width:0;height:27174;visibility:visible;mso-wrap-style:square" o:connectortype="straight" o:gfxdata="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" strokecolor="black [3200]" strokeweight="1pt">
+                    <v:stroke endarrow="block" joinstyle="miter"/>
+                  </v:shape>
+                  <v:shape id="Straight Arrow Connector 7" o:spid="_x0000_s1033" type="#_x0000_t32" style="position:absolute;left:19366;top:5606;width:0;height:26829;visibility:visible;mso-wrap-style:square" o:connectortype="straight" o:gfxdata="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" strokecolor="black [3200]" strokeweight="1pt">
+                    <v:stroke endarrow="block" joinstyle="miter"/>
+                  </v:shape>
+                  <v:shape id="Straight Arrow Connector 8" o:spid="_x0000_s1034" type="#_x0000_t32" style="position:absolute;left:32996;top:5606;width:0;height:26826;visibility:visible;mso-wrap-style:square" o:connectortype="straight" o:gfxdata="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" strokecolor="black [3200]" strokeweight="1pt">
+                    <v:stroke endarrow="block" joinstyle="miter"/>
+                  </v:shape>
+                  <v:shape id="Straight Arrow Connector 9" o:spid="_x0000_s1035" type="#_x0000_t32" style="position:absolute;left:46366;top:5692;width:0;height:26139;visibility:visible;mso-wrap-style:square" o:connectortype="straight" o:gfxdata="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" strokecolor="black [3200]" strokeweight="1pt">
+                    <v:stroke endarrow="block" joinstyle="miter"/>
+                  </v:shape>
+                  <v:shape id="Straight Arrow Connector 10" o:spid="_x0000_s1036" type="#_x0000_t32" style="position:absolute;left:5779;top:9834;width:13457;height:0;visibility:visible;mso-wrap-style:square" o:connectortype="straight" o:gfxdata="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" strokecolor="#70ad47 [3209]" strokeweight="1pt">
+                    <v:stroke endarrow="block" joinstyle="miter"/>
+                  </v:shape>
+                  <v:shape id="Text Box 11" o:spid="_x0000_s1037" type="#_x0000_t202" style="position:absolute;left:8885;top:6556;width:6987;height:3278;visibility:visible;mso-wrap-style:square;v-text-anchor:top" o:gfxdata="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" filled="f" stroked="f" strokeweight=".5pt">
+                    <v:textbox>
+                      <w:txbxContent>
+                        <w:p>
+                          <w:pPr>
+                            <w:ind w:firstLineChars="0" w:firstLine="0"/>
+                            <w:jc w:val="center"/>
+                            <w:pPrChange w:id="37" w:author="Abraham Linkon" w:date="2023-10-09T06:46:00Z">
+                              <w:pPr>
+                                <w:ind w:firstLine="240"/>
+                              </w:pPr>
+                            </w:pPrChange>
+                          </w:pPr>
+                        </w:p>
+                      </w:txbxContent>
+                    </v:textbox>
+                  </v:shape>
+                  <v:shape id="Straight Arrow Connector 12" o:spid="_x0000_s1038" type="#_x0000_t32" style="position:absolute;left:19366;top:12249;width:13630;height:0;flip:x;visibility:visible;mso-wrap-style:square" o:connectortype="straight" o:gfxdata="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" strokecolor="#ed7d31 [3205]" strokeweight=".5pt">
+                    <v:stroke endarrow="block" joinstyle="miter"/>
+                  </v:shape>
+                  <v:shape id="Text Box 13" o:spid="_x0000_s1039" type="#_x0000_t202" style="position:absolute;left:22859;top:8885;width:6988;height:3278;visibility:visible;mso-wrap-style:square;v-text-anchor:top" o:gfxdata="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" filled="f" stroked="f" strokeweight=".5pt">
+                    <v:textbox>
+                      <w:txbxContent>
+                        <w:p>
+                          <w:pPr>
+                            <w:ind w:firstLineChars="0" w:firstLine="0"/>
+                            <w:pPrChange w:id="38" w:author="Abraham Linkon" w:date="2023-10-09T07:46:00Z">
+                              <w:pPr>
+                                <w:ind w:firstLine="240"/>
+                              </w:pPr>
+                            </w:pPrChange>
+                          </w:pPr>
+                          <w:ins w:id="39" w:author="Abraham Linkon" w:date="2023-10-09T07:46:00Z">
+                            <w:r>
+                              <w:t>applies</w:t>
+                            </w:r>
+                          </w:ins>
+                        </w:p>
+                      </w:txbxContent>
+                    </v:textbox>
+                  </v:shape>
+                  <v:shape id="Straight Arrow Connector 17" o:spid="_x0000_s1040" type="#_x0000_t32" style="position:absolute;left:19366;top:15958;width:27000;height:0;flip:y;visibility:visible;mso-wrap-style:square" o:connectortype="straight" o:gfxdata="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" strokecolor="#5b9bd5 [3208]">
+                    <v:stroke dashstyle="dash" endarrow="open"/>
+                  </v:shape>
+                  <v:shape id="Text Box 18" o:spid="_x0000_s1041" type="#_x0000_t202" style="position:absolute;left:22471;top:12680;width:6988;height:3278;visibility:visible;mso-wrap-style:square;v-text-anchor:top" o:gfxdata="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" filled="f" stroked="f" strokeweight=".5pt">
+                    <v:textbox>
+                      <w:txbxContent>
+                        <w:p>
+                          <w:pPr>
+                            <w:ind w:firstLineChars="0" w:firstLine="0"/>
+                            <w:jc w:val="center"/>
+                            <w:pPrChange w:id="40" w:author="Abraham Linkon" w:date="2023-10-09T06:46:00Z">
+                              <w:pPr>
+                                <w:ind w:firstLine="240"/>
+                              </w:pPr>
+                            </w:pPrChange>
+                          </w:pPr>
+                        </w:p>
+                      </w:txbxContent>
+                    </v:textbox>
+                  </v:shape>
+                  <v:shape id="Straight Arrow Connector 20" o:spid="_x0000_s1042" type="#_x0000_t32" style="position:absolute;left:19236;top:20530;width:13630;height:0;flip:x;visibility:visible;mso-wrap-style:square" o:connectortype="straight" o:gfxdata="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" strokecolor="#ed7d31 [3205]" strokeweight=".5pt">
+                    <v:stroke endarrow="block" joinstyle="miter"/>
+                  </v:shape>
+                  <v:shape id="Text Box 24" o:spid="_x0000_s1043" type="#_x0000_t202" style="position:absolute;left:22859;top:17166;width:6988;height:3278;visibility:visible;mso-wrap-style:square;v-text-anchor:top" o:gfxdata="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" filled="f" stroked="f" strokeweight=".5pt">
+                    <v:textbox>
+                      <w:txbxContent>
+                        <w:p>
+                          <w:pPr>
+                            <w:ind w:firstLineChars="0" w:firstLine="0"/>
+                            <w:pPrChange w:id="41" w:author="Abraham Linkon" w:date="2023-10-09T07:46:00Z">
+                              <w:pPr>
+                                <w:ind w:firstLine="240"/>
+                              </w:pPr>
+                            </w:pPrChange>
+                          </w:pPr>
+                          <w:ins w:id="42" w:author="Abraham Linkon" w:date="2023-10-09T07:46:00Z">
+                            <w:r>
+                              <w:t>submits</w:t>
+                            </w:r>
+                          </w:ins>
+                        </w:p>
+                      </w:txbxContent>
+                    </v:textbox>
+                  </v:shape>
+                  <v:shape id="Straight Arrow Connector 25" o:spid="_x0000_s1044" type="#_x0000_t32" style="position:absolute;left:5909;top:24844;width:40328;height:0;visibility:visible;mso-wrap-style:square" o:connectortype="straight" o:gfxdata="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" strokecolor="#70ad47 [3209]" strokeweight="1pt">
+                    <v:stroke endarrow="block" joinstyle="miter"/>
+                  </v:shape>
+                  <v:shape id="Text Box 26" o:spid="_x0000_s1045" type="#_x0000_t202" style="position:absolute;left:5175;top:21911;width:14536;height:2933;visibility:visible;mso-wrap-style:square;v-text-anchor:top" o:gfxdata="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" filled="f" stroked="f" strokeweight=".5pt">
+                    <v:textbox>
+                      <w:txbxContent>
+                        <w:p>
+                          <w:pPr>
+                            <w:ind w:firstLineChars="0" w:firstLine="0"/>
+                            <w:jc w:val="center"/>
+                            <w:pPrChange w:id="43" w:author="Abraham Linkon" w:date="2023-10-09T06:46:00Z">
+                              <w:pPr>
+                                <w:ind w:firstLine="240"/>
+                              </w:pPr>
+                            </w:pPrChange>
+                          </w:pPr>
+                          <w:ins w:id="44" w:author="Abraham Linkon" w:date="2023-10-09T07:47:00Z">
+                            <w:r>
+                              <w:t>approves/rejects</w:t>
+                            </w:r>
+                          </w:ins>
+                        </w:p>
+                      </w:txbxContent>
+                    </v:textbox>
+                  </v:shape>
+                  <v:shape id="Straight Arrow Connector 27" o:spid="_x0000_s1046" type="#_x0000_t32" style="position:absolute;left:5779;top:29071;width:13457;height:0;visibility:visible;mso-wrap-style:square" o:connectortype="straight" o:gfxdata="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" strokecolor="#70ad47 [3209]" strokeweight="1pt">
+                    <v:stroke endarrow="block" joinstyle="miter"/>
+                  </v:shape>
+                  <v:shape id="Text Box 28" o:spid="_x0000_s1047" type="#_x0000_t202" style="position:absolute;left:7073;top:25792;width:10869;height:3279;visibility:visible;mso-wrap-style:square;v-text-anchor:top" o:gfxdata="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" filled="f" stroked="f" strokeweight=".5pt">
+                    <v:textbox>
+                      <w:txbxContent>
+                        <w:p>
+                          <w:pPr>
+                            <w:ind w:firstLineChars="0" w:firstLine="0"/>
+                            <w:jc w:val="center"/>
+                            <w:pPrChange w:id="45" w:author="Abraham Linkon" w:date="2023-10-09T06:46:00Z">
+                              <w:pPr>
+                                <w:ind w:firstLine="240"/>
+                              </w:pPr>
+                            </w:pPrChange>
+                          </w:pPr>
+                          <w:ins w:id="46" w:author="Abraham Linkon" w:date="2023-10-09T08:01:00Z">
+                            <w:r>
+                              <w:t>cancels/closes</w:t>
+                            </w:r>
+                          </w:ins>
+                        </w:p>
+                      </w:txbxContent>
+                    </v:textbox>
+                  </v:shape>
+                  <w10:anchorlock/>
+                </v:group>
+              </w:pict>
+            </mc:Fallback>
+          </mc:AlternateContent>
+        </w:r>
+      </w:ins>
+    </w:p>
+    <w:p>
+      <w:pPr>
+        <w:ind w:firstLine="240"/>
+      </w:pPr>
+      <w:r>
+        <w:t>Each mo</w:t>
       </w:r>
       <w:r>
         <w:t>dule has the following responsibilities:</w:t>
@@ -163,61 +1295,129 @@
         <w:ind w:firstLine="240"/>
       </w:pPr>
       <w:r>
-        <w:t>① fee</w:t>
-      </w:r>
-    </w:p>
-    <w:p>
-      <w:pPr>
-        <w:ind w:firstLine="240"/>
-      </w:pPr>
-      <w:r>
-        <w:t xml:space="preserve">Fee module is in charge of </w:t>
-      </w:r>
-      <w:r>
-        <w:t>setting/getting fee. It also supports checking fee functionality.</w:t>
-      </w:r>
-    </w:p>
-    <w:p>
-      <w:pPr>
-        <w:ind w:firstLine="240"/>
-      </w:pPr>
-      <w:r>
-        <w:t xml:space="preserve">Fee information includes </w:t>
-      </w:r>
-      <w:r>
-        <w:t>fee rate and wallet.</w:t>
-      </w:r>
-    </w:p>
-    <w:p>
-      <w:pPr>
-        <w:ind w:firstLine="240"/>
-      </w:pPr>
-      <w:r>
-        <w:t>② participance</w:t>
-      </w:r>
-    </w:p>
-    <w:p>
-      <w:pPr>
-        <w:ind w:firstLine="240"/>
-      </w:pPr>
-      <w:r>
-        <w:t xml:space="preserve">Participance module is in charge of </w:t>
-      </w:r>
-      <w:r>
-        <w:t>applying for bounty.</w:t>
-      </w:r>
-      <w:r>
-        <w:t xml:space="preserve"> Participant can apply for bounty (set participance) and </w:t>
-      </w:r>
-      <w:r>
-        <w:t>it also supports checking participance (get participance).</w:t>
-      </w:r>
-    </w:p>
-    <w:p>
-      <w:pPr>
-        <w:ind w:firstLine="240"/>
-      </w:pPr>
-      <w:r>
+        <w:t xml:space="preserve">① </w:t>
+      </w:r>
+      <w:del w:id="29" w:author="Abraham Linkon" w:date="2023-10-09T06:41:00Z">
+        <w:r>
+          <w:delText>fee</w:delText>
+        </w:r>
+      </w:del>
+      <w:ins w:id="30" w:author="Abraham Linkon" w:date="2023-10-09T06:41:00Z">
+        <w:r>
+          <w:t>admin</w:t>
+        </w:r>
+      </w:ins>
+    </w:p>
+    <w:p>
+      <w:pPr>
+        <w:ind w:firstLine="240"/>
+        <w:rPr>
+          <w:del w:id="31" w:author="Abraham Linkon" w:date="2023-10-09T06:42:00Z"/>
+        </w:rPr>
+      </w:pPr>
+      <w:del w:id="32" w:author="Abraham Linkon" w:date="2023-10-09T06:42:00Z">
+        <w:r>
+          <w:delText xml:space="preserve">Fee module is in charge of </w:delText>
+        </w:r>
+        <w:r>
+          <w:delText>setting/getting fee. It also supports checking fee functionality.</w:delText>
+        </w:r>
+      </w:del>
+    </w:p>
+    <w:p>
+      <w:pPr>
+        <w:ind w:firstLine="240"/>
+      </w:pPr>
+      <w:del w:id="33" w:author="Abraham Linkon" w:date="2023-10-09T06:42:00Z">
+        <w:r>
+          <w:delText xml:space="preserve">Fee information includes </w:delText>
+        </w:r>
+        <w:r>
+          <w:delText>fee rate and wallet.</w:delText>
+        </w:r>
+      </w:del>
+      <w:ins w:id="34" w:author="Abraham Linkon" w:date="2023-10-09T06:42:00Z">
+        <w:r>
+          <w:t>admin module is in charge of setting/getting administrator. It also supports checking ad</w:t>
+        </w:r>
+      </w:ins>
+      <w:ins w:id="35" w:author="Abraham Linkon" w:date="2023-10-09T06:43:00Z">
+        <w:r>
+          <w:t>ministrator functionality.</w:t>
+        </w:r>
+      </w:ins>
+    </w:p>
+    <w:p>
+      <w:pPr>
+        <w:ind w:firstLine="240"/>
+      </w:pPr>
+      <w:r>
+        <w:t xml:space="preserve">② </w:t>
+      </w:r>
+      <w:del w:id="36" w:author="Abraham Linkon" w:date="2023-10-09T06:41:00Z">
+        <w:r>
+          <w:delText>participance</w:delText>
+        </w:r>
+      </w:del>
+      <w:ins w:id="37" w:author="Abraham Linkon" w:date="2023-10-09T06:41:00Z">
+        <w:r>
+          <w:t>fee</w:t>
+        </w:r>
+      </w:ins>
+    </w:p>
+    <w:p>
+      <w:pPr>
+        <w:ind w:firstLine="240"/>
+        <w:rPr>
+          <w:ins w:id="38" w:author="Abraham Linkon" w:date="2023-10-09T06:41:00Z"/>
+        </w:rPr>
+      </w:pPr>
+      <w:del w:id="39" w:author="Abraham Linkon" w:date="2023-10-09T06:41:00Z">
+        <w:r>
+          <w:delText xml:space="preserve">Participance module is in charge of </w:delText>
+        </w:r>
+        <w:r>
+          <w:delText>applying for bounty.</w:delText>
+        </w:r>
+        <w:r>
+          <w:delText xml:space="preserve"> Participant can apply for bounty (set participance) and </w:delText>
+        </w:r>
+        <w:r>
+          <w:delText>it also supports checking participance (get participance).</w:delText>
+        </w:r>
+      </w:del>
+      <w:ins w:id="40" w:author="Abraham Linkon" w:date="2023-10-09T06:41:00Z">
+        <w:r>
+          <w:t xml:space="preserve"> </w:t>
+        </w:r>
+      </w:ins>
+      <w:ins w:id="41" w:author="Abraham Linkon" w:date="2023-10-09T06:43:00Z">
+        <w:r>
+          <w:t>f</w:t>
+        </w:r>
+      </w:ins>
+      <w:ins w:id="42" w:author="Abraham Linkon" w:date="2023-10-09T06:41:00Z">
+        <w:r>
+          <w:t>ee module is in charge of setting/getting fee. It also supports checking fee functionality.</w:t>
+        </w:r>
+      </w:ins>
+    </w:p>
+    <w:p>
+      <w:pPr>
+        <w:ind w:firstLine="240"/>
+      </w:pPr>
+      <w:ins w:id="43" w:author="Abraham Linkon" w:date="2023-10-09T06:41:00Z">
+        <w:r>
+          <w:t>Fee information includes fee rate and wallet.</w:t>
+        </w:r>
+      </w:ins>
+    </w:p>
+    <w:p>
+      <w:pPr>
+        <w:ind w:firstLine="240"/>
+      </w:pPr>
+      <w:r>
+        <w:lastRenderedPageBreak/>
         <w:t>③ work</w:t>
       </w:r>
     </w:p>
@@ -225,8 +1425,18 @@
       <w:pPr>
         <w:ind w:firstLine="240"/>
       </w:pPr>
-      <w:r>
-        <w:t xml:space="preserve">Work module is in charge of </w:t>
+      <w:del w:id="44" w:author="Abraham Linkon" w:date="2023-10-09T06:43:00Z">
+        <w:r>
+          <w:delText>W</w:delText>
+        </w:r>
+      </w:del>
+      <w:ins w:id="45" w:author="Abraham Linkon" w:date="2023-10-09T06:43:00Z">
+        <w:r>
+          <w:t>w</w:t>
+        </w:r>
+      </w:ins>
+      <w:r>
+        <w:t xml:space="preserve">ork module is in charge of </w:t>
       </w:r>
       <w:r>
         <w:t>submitting work. It supports creating, getting &amp; writing of work.</w:t>
@@ -244,8 +1454,18 @@
       <w:pPr>
         <w:ind w:firstLine="240"/>
       </w:pPr>
-      <w:r>
-        <w:t xml:space="preserve">Bounty module </w:t>
+      <w:del w:id="46" w:author="Abraham Linkon" w:date="2023-10-09T06:43:00Z">
+        <w:r>
+          <w:delText>B</w:delText>
+        </w:r>
+      </w:del>
+      <w:ins w:id="47" w:author="Abraham Linkon" w:date="2023-10-09T06:43:00Z">
+        <w:r>
+          <w:t>b</w:t>
+        </w:r>
+      </w:ins>
+      <w:r>
+        <w:t xml:space="preserve">ounty module </w:t>
       </w:r>
       <w:r>
         <w:t xml:space="preserve">is similar to real bounty. It supports creating, </w:t>
@@ -281,8 +1501,18 @@
       <w:pPr>
         <w:ind w:firstLine="240"/>
       </w:pPr>
-      <w:r>
-        <w:t xml:space="preserve">Lib module contains export functions </w:t>
+      <w:del w:id="48" w:author="Abraham Linkon" w:date="2023-10-09T06:43:00Z">
+        <w:r>
+          <w:delText>L</w:delText>
+        </w:r>
+      </w:del>
+      <w:ins w:id="49" w:author="Abraham Linkon" w:date="2023-10-09T06:43:00Z">
+        <w:r>
+          <w:t>l</w:t>
+        </w:r>
+      </w:ins>
+      <w:r>
+        <w:t xml:space="preserve">ib module contains export functions </w:t>
       </w:r>
       <w:r>
         <w:t>so that web developers can use. These functions will be explained later.</w:t>
@@ -300,8 +1530,18 @@
       <w:pPr>
         <w:ind w:firstLine="240"/>
       </w:pPr>
-      <w:r>
-        <w:t>Test module contains test functions that we can do test with cargo. Currently it contains 4 test cases and they will be discussed later.</w:t>
+      <w:del w:id="50" w:author="Abraham Linkon" w:date="2023-10-09T06:43:00Z">
+        <w:r>
+          <w:delText>T</w:delText>
+        </w:r>
+      </w:del>
+      <w:ins w:id="51" w:author="Abraham Linkon" w:date="2023-10-09T06:43:00Z">
+        <w:r>
+          <w:t>t</w:t>
+        </w:r>
+      </w:ins>
+      <w:r>
+        <w:t>est module contains test functions that we can do test with cargo. Currently it contains 4 test cases and they will be discussed later.</w:t>
       </w:r>
     </w:p>
     <w:p>
@@ -350,7 +1590,6 @@
         <w:ind w:firstLine="240"/>
       </w:pPr>
       <w:r>
-        <w:lastRenderedPageBreak/>
         <w:t xml:space="preserve">② </w:t>
       </w:r>
       <w:proofErr w:type="spellStart"/>
@@ -458,6 +1697,9 @@
     <w:p>
       <w:pPr>
         <w:ind w:firstLine="240"/>
+        <w:rPr>
+          <w:ins w:id="52" w:author="Abraham Linkon" w:date="2023-10-09T08:03:00Z"/>
+        </w:rPr>
       </w:pPr>
       <w:r>
         <w:t xml:space="preserve">Lib module </w:t>
@@ -465,6 +1707,159 @@
       <w:r>
         <w:t>has the following functions:</w:t>
       </w:r>
+    </w:p>
+    <w:p>
+      <w:pPr>
+        <w:ind w:firstLine="240"/>
+        <w:rPr>
+          <w:ins w:id="53" w:author="Abraham Linkon" w:date="2023-10-09T08:03:00Z"/>
+        </w:rPr>
+      </w:pPr>
+      <w:ins w:id="54" w:author="Abraham Linkon" w:date="2023-10-09T08:03:00Z">
+        <w:r>
+          <w:t xml:space="preserve">- </w:t>
+        </w:r>
+        <w:proofErr w:type="spellStart"/>
+        <w:r>
+          <w:t>init</w:t>
+        </w:r>
+        <w:proofErr w:type="spellEnd"/>
+      </w:ins>
+    </w:p>
+    <w:p>
+      <w:pPr>
+        <w:ind w:firstLine="241"/>
+        <w:rPr>
+          <w:ins w:id="55" w:author="Abraham Linkon" w:date="2023-10-09T08:03:00Z"/>
+        </w:rPr>
+      </w:pPr>
+      <w:ins w:id="56" w:author="Abraham Linkon" w:date="2023-10-09T08:03:00Z">
+        <w:r>
+          <w:rPr>
+            <w:b/>
+            <w:bCs/>
+            <w:rPrChange w:id="57" w:author="Abraham Linkon" w:date="2023-10-09T08:04:00Z">
+              <w:rPr/>
+            </w:rPrChange>
+          </w:rPr>
+          <w:t>Function</w:t>
+        </w:r>
+        <w:r>
+          <w:t>: Initialize contract.</w:t>
+        </w:r>
+      </w:ins>
+    </w:p>
+    <w:p>
+      <w:pPr>
+        <w:ind w:firstLine="241"/>
+        <w:rPr>
+          <w:ins w:id="58" w:author="Abraham Linkon" w:date="2023-10-09T08:04:00Z"/>
+        </w:rPr>
+      </w:pPr>
+      <w:ins w:id="59" w:author="Abraham Linkon" w:date="2023-10-09T08:03:00Z">
+        <w:r>
+          <w:rPr>
+            <w:b/>
+            <w:bCs/>
+            <w:rPrChange w:id="60" w:author="Abraham Linkon" w:date="2023-10-09T08:04:00Z">
+              <w:rPr/>
+            </w:rPrChange>
+          </w:rPr>
+          <w:t>Parameters</w:t>
+        </w:r>
+        <w:r>
+          <w:t xml:space="preserve">: e is Environment </w:t>
+        </w:r>
+        <w:proofErr w:type="gramStart"/>
+        <w:r>
+          <w:t>variable,</w:t>
+        </w:r>
+        <w:proofErr w:type="gramEnd"/>
+        <w:r>
+          <w:t xml:space="preserve"> admin i</w:t>
+        </w:r>
+      </w:ins>
+      <w:ins w:id="61" w:author="Abraham Linkon" w:date="2023-10-09T08:04:00Z">
+        <w:r>
+          <w:t>s the address of administrator.</w:t>
+        </w:r>
+      </w:ins>
+    </w:p>
+    <w:p>
+      <w:pPr>
+        <w:ind w:firstLine="240"/>
+        <w:rPr>
+          <w:ins w:id="62" w:author="Abraham Linkon" w:date="2023-10-09T08:04:00Z"/>
+        </w:rPr>
+      </w:pPr>
+      <w:ins w:id="63" w:author="Abraham Linkon" w:date="2023-10-09T08:04:00Z">
+        <w:r>
+          <w:t xml:space="preserve">- </w:t>
+        </w:r>
+        <w:proofErr w:type="spellStart"/>
+        <w:r>
+          <w:t>set_admin</w:t>
+        </w:r>
+        <w:proofErr w:type="spellEnd"/>
+      </w:ins>
+    </w:p>
+    <w:p>
+      <w:pPr>
+        <w:ind w:firstLine="241"/>
+        <w:rPr>
+          <w:ins w:id="64" w:author="Abraham Linkon" w:date="2023-10-09T08:04:00Z"/>
+        </w:rPr>
+      </w:pPr>
+      <w:ins w:id="65" w:author="Abraham Linkon" w:date="2023-10-09T08:04:00Z">
+        <w:r>
+          <w:rPr>
+            <w:b/>
+            <w:bCs/>
+          </w:rPr>
+          <w:t>Function</w:t>
+        </w:r>
+        <w:r>
+          <w:t>: Set administrator.</w:t>
+        </w:r>
+      </w:ins>
+    </w:p>
+    <w:p>
+      <w:pPr>
+        <w:ind w:firstLine="241"/>
+        <w:rPr>
+          <w:ins w:id="66" w:author="Abraham Linkon" w:date="2023-10-09T08:04:00Z"/>
+        </w:rPr>
+      </w:pPr>
+      <w:ins w:id="67" w:author="Abraham Linkon" w:date="2023-10-09T08:04:00Z">
+        <w:r>
+          <w:rPr>
+            <w:b/>
+            <w:bCs/>
+          </w:rPr>
+          <w:t>Parameters</w:t>
+        </w:r>
+        <w:r>
+          <w:t xml:space="preserve">: e is Environment </w:t>
+        </w:r>
+        <w:proofErr w:type="gramStart"/>
+        <w:r>
+          <w:t>variable,</w:t>
+        </w:r>
+        <w:proofErr w:type="gramEnd"/>
+        <w:r>
+          <w:t xml:space="preserve"> admin is the address of administrator.</w:t>
+        </w:r>
+      </w:ins>
+    </w:p>
+    <w:p>
+      <w:pPr>
+        <w:ind w:firstLine="240"/>
+      </w:pPr>
+      <w:ins w:id="68" w:author="Abraham Linkon" w:date="2023-10-09T08:04:00Z">
+        <w:r>
+          <w:t>Only administrator can call this function.</w:t>
+        </w:r>
+      </w:ins>
     </w:p>
     <w:p>
       <w:pPr>
@@ -586,7 +1981,15 @@
         <w:t xml:space="preserve">: </w:t>
       </w:r>
       <w:r>
-        <w:t xml:space="preserve">Creates a new bounty. Returns new </w:t>
+        <w:t>Creates a new bounty</w:t>
+      </w:r>
+      <w:ins w:id="69" w:author="Abraham Linkon" w:date="2023-10-09T08:05:00Z">
+        <w:r>
+          <w:t xml:space="preserve"> and funds reward to contract</w:t>
+        </w:r>
+      </w:ins>
+      <w:r>
+        <w:t xml:space="preserve">. Returns new </w:t>
       </w:r>
       <w:proofErr w:type="spellStart"/>
       <w:r>
@@ -614,6 +2017,7 @@
           <w:b/>
           <w:bCs/>
         </w:rPr>
+        <w:lastRenderedPageBreak/>
         <w:t>Parameters</w:t>
       </w:r>
       <w:r>
@@ -650,13 +2054,82 @@
     <w:p>
       <w:pPr>
         <w:ind w:firstLine="240"/>
+        <w:rPr>
+          <w:del w:id="70" w:author="Abraham Linkon" w:date="2023-10-09T08:05:00Z"/>
+        </w:rPr>
+      </w:pPr>
+      <w:del w:id="71" w:author="Abraham Linkon" w:date="2023-10-09T08:05:00Z">
+        <w:r>
+          <w:delText>- fund_bounty</w:delText>
+        </w:r>
+      </w:del>
+    </w:p>
+    <w:p>
+      <w:pPr>
+        <w:ind w:firstLine="241"/>
+        <w:rPr>
+          <w:del w:id="72" w:author="Abraham Linkon" w:date="2023-10-09T08:05:00Z"/>
+        </w:rPr>
+      </w:pPr>
+      <w:del w:id="73" w:author="Abraham Linkon" w:date="2023-10-09T08:05:00Z">
+        <w:r>
+          <w:rPr>
+            <w:b/>
+            <w:bCs/>
+          </w:rPr>
+          <w:delText>Function</w:delText>
+        </w:r>
+        <w:r>
+          <w:delText xml:space="preserve">: </w:delText>
+        </w:r>
+        <w:r>
+          <w:delText>Funds money to the bounty.</w:delText>
+        </w:r>
+      </w:del>
+    </w:p>
+    <w:p>
+      <w:pPr>
+        <w:ind w:firstLine="241"/>
+        <w:rPr>
+          <w:del w:id="74" w:author="Abraham Linkon" w:date="2023-10-09T08:05:00Z"/>
+        </w:rPr>
+      </w:pPr>
+      <w:del w:id="75" w:author="Abraham Linkon" w:date="2023-10-09T08:05:00Z">
+        <w:r>
+          <w:rPr>
+            <w:b/>
+            <w:bCs/>
+          </w:rPr>
+          <w:delText>Parameters</w:delText>
+        </w:r>
+        <w:r>
+          <w:delText xml:space="preserve">: </w:delText>
+        </w:r>
+        <w:r>
+          <w:delText>creator is the address of bounty creator, bounty_id is the id of the created bounty.</w:delText>
+        </w:r>
+      </w:del>
+    </w:p>
+    <w:p>
+      <w:pPr>
+        <w:ind w:firstLine="240"/>
       </w:pPr>
       <w:r>
         <w:t xml:space="preserve">- </w:t>
       </w:r>
+      <w:del w:id="76" w:author="Abraham Linkon" w:date="2023-10-09T08:05:00Z">
+        <w:r>
+          <w:delText>participate</w:delText>
+        </w:r>
+      </w:del>
       <w:proofErr w:type="spellStart"/>
-      <w:r>
-        <w:t>fund_bounty</w:t>
+      <w:ins w:id="77" w:author="Abraham Linkon" w:date="2023-10-09T08:05:00Z">
+        <w:r>
+          <w:t>apply</w:t>
+        </w:r>
+      </w:ins>
+      <w:r>
+        <w:t>_bounty</w:t>
       </w:r>
       <w:proofErr w:type="spellEnd"/>
     </w:p>
@@ -675,7 +2148,16 @@
         <w:t xml:space="preserve">: </w:t>
       </w:r>
       <w:r>
-        <w:t>Funds money to the bounty.</w:t>
+        <w:t>Worker</w:t>
+      </w:r>
+      <w:r>
+        <w:t xml:space="preserve"> appl</w:t>
+      </w:r>
+      <w:r>
+        <w:t>i</w:t>
+      </w:r>
+      <w:r>
+        <w:t>es for a bounty.</w:t>
       </w:r>
     </w:p>
     <w:p>
@@ -693,7 +2175,7 @@
         <w:t xml:space="preserve">: </w:t>
       </w:r>
       <w:r>
-        <w:t xml:space="preserve">creator is the address of bounty creator, </w:t>
+        <w:t xml:space="preserve">participant is the address of worker and </w:t>
       </w:r>
       <w:proofErr w:type="spellStart"/>
       <w:r>
@@ -701,7 +2183,7 @@
       </w:r>
       <w:proofErr w:type="spellEnd"/>
       <w:r>
-        <w:t xml:space="preserve"> is the id of the created bounty.</w:t>
+        <w:t xml:space="preserve"> is the id of the bounty to apply.</w:t>
       </w:r>
     </w:p>
     <w:p>
@@ -713,7 +2195,7 @@
       </w:r>
       <w:proofErr w:type="spellStart"/>
       <w:r>
-        <w:t>participate_bounty</w:t>
+        <w:t>submit_work</w:t>
       </w:r>
       <w:proofErr w:type="spellEnd"/>
     </w:p>
@@ -732,16 +2214,7 @@
         <w:t xml:space="preserve">: </w:t>
       </w:r>
       <w:r>
-        <w:t>Worker</w:t>
-      </w:r>
-      <w:r>
-        <w:t xml:space="preserve"> appl</w:t>
-      </w:r>
-      <w:r>
-        <w:t>i</w:t>
-      </w:r>
-      <w:r>
-        <w:t>es for a bounty.</w:t>
+        <w:t>Worker submits work for the bounty.</w:t>
       </w:r>
     </w:p>
     <w:p>
@@ -759,7 +2232,7 @@
         <w:t xml:space="preserve">: </w:t>
       </w:r>
       <w:r>
-        <w:t xml:space="preserve">participant is the address of worker and </w:t>
+        <w:t xml:space="preserve">participant is the address of worker, </w:t>
       </w:r>
       <w:proofErr w:type="spellStart"/>
       <w:r>
@@ -767,7 +2240,15 @@
       </w:r>
       <w:proofErr w:type="spellEnd"/>
       <w:r>
-        <w:t xml:space="preserve"> is the id of the bounty to apply.</w:t>
+        <w:t xml:space="preserve"> is the id of the bounty to submit, </w:t>
+      </w:r>
+      <w:proofErr w:type="spellStart"/>
+      <w:r>
+        <w:t>work_repo</w:t>
+      </w:r>
+      <w:proofErr w:type="spellEnd"/>
+      <w:r>
+        <w:t xml:space="preserve"> is the URL of work repository.</w:t>
       </w:r>
     </w:p>
     <w:p>
@@ -779,7 +2260,7 @@
       </w:r>
       <w:proofErr w:type="spellStart"/>
       <w:r>
-        <w:t>submit_work</w:t>
+        <w:t>approve_work</w:t>
       </w:r>
       <w:proofErr w:type="spellEnd"/>
     </w:p>
@@ -798,7 +2279,16 @@
         <w:t xml:space="preserve">: </w:t>
       </w:r>
       <w:r>
-        <w:t>Worker submits work for the bounty.</w:t>
+        <w:t>Creator</w:t>
+      </w:r>
+      <w:r>
+        <w:t xml:space="preserve"> </w:t>
+      </w:r>
+      <w:r>
+        <w:t>approves</w:t>
+      </w:r>
+      <w:r>
+        <w:t xml:space="preserve"> work for the bounty.</w:t>
       </w:r>
     </w:p>
     <w:p>
@@ -816,35 +2306,42 @@
         <w:t xml:space="preserve">: </w:t>
       </w:r>
       <w:r>
-        <w:t xml:space="preserve">participant is the address of worker, </w:t>
+        <w:t>creator</w:t>
+      </w:r>
+      <w:r>
+        <w:t xml:space="preserve"> is the address of </w:t>
+      </w:r>
+      <w:r>
+        <w:t>bounty creator</w:t>
+      </w:r>
+      <w:r>
+        <w:t xml:space="preserve">, </w:t>
       </w:r>
       <w:proofErr w:type="spellStart"/>
       <w:r>
-        <w:t>bounty_id</w:t>
+        <w:t>work</w:t>
+      </w:r>
+      <w:r>
+        <w:t>_id</w:t>
       </w:r>
       <w:proofErr w:type="spellEnd"/>
       <w:r>
-        <w:t xml:space="preserve"> is the id of the bounty to submit, </w:t>
+        <w:t xml:space="preserve"> is the id of the </w:t>
+      </w:r>
+      <w:r>
+        <w:t>work submitted.</w:t>
+      </w:r>
+    </w:p>
+    <w:p>
+      <w:pPr>
+        <w:ind w:firstLine="240"/>
+      </w:pPr>
+      <w:r>
+        <w:t xml:space="preserve">- </w:t>
       </w:r>
       <w:proofErr w:type="spellStart"/>
       <w:r>
-        <w:t>work_repo</w:t>
-      </w:r>
-      <w:proofErr w:type="spellEnd"/>
-      <w:r>
-        <w:t xml:space="preserve"> is the URL of work repository.</w:t>
-      </w:r>
-    </w:p>
-    <w:p>
-      <w:pPr>
-        <w:ind w:firstLine="240"/>
-      </w:pPr>
-      <w:r>
-        <w:t xml:space="preserve">- </w:t>
-      </w:r>
-      <w:proofErr w:type="spellStart"/>
-      <w:r>
-        <w:t>approve_work</w:t>
+        <w:t>reject_work</w:t>
       </w:r>
       <w:proofErr w:type="spellEnd"/>
     </w:p>
@@ -860,19 +2357,7 @@
         <w:t>Function</w:t>
       </w:r>
       <w:r>
-        <w:t xml:space="preserve">: </w:t>
-      </w:r>
-      <w:r>
-        <w:t>Creator</w:t>
-      </w:r>
-      <w:r>
-        <w:t xml:space="preserve"> </w:t>
-      </w:r>
-      <w:r>
-        <w:t>approves</w:t>
-      </w:r>
-      <w:r>
-        <w:t xml:space="preserve"> work for the bounty.</w:t>
+        <w:t>: Creator approves work for the bounty.</w:t>
       </w:r>
     </w:p>
     <w:p>
@@ -887,33 +2372,15 @@
         <w:t>Parameters</w:t>
       </w:r>
       <w:r>
-        <w:t xml:space="preserve">: </w:t>
-      </w:r>
-      <w:r>
-        <w:t>creator</w:t>
-      </w:r>
-      <w:r>
-        <w:t xml:space="preserve"> is the address of </w:t>
-      </w:r>
-      <w:r>
-        <w:t>bounty creator</w:t>
-      </w:r>
-      <w:r>
-        <w:t xml:space="preserve">, </w:t>
+        <w:t xml:space="preserve">: creator is the address of bounty creator, </w:t>
       </w:r>
       <w:proofErr w:type="spellStart"/>
       <w:r>
-        <w:t>work</w:t>
-      </w:r>
-      <w:r>
-        <w:t>_id</w:t>
+        <w:t>work_id</w:t>
       </w:r>
       <w:proofErr w:type="spellEnd"/>
       <w:r>
-        <w:t xml:space="preserve"> is the id of the </w:t>
-      </w:r>
-      <w:r>
-        <w:t>work submitted.</w:t>
+        <w:t xml:space="preserve"> is the id of the work submitted.</w:t>
       </w:r>
     </w:p>
     <w:p>
@@ -925,7 +2392,7 @@
       </w:r>
       <w:proofErr w:type="spellStart"/>
       <w:r>
-        <w:t>reject_work</w:t>
+        <w:t>cancel_bounty</w:t>
       </w:r>
       <w:proofErr w:type="spellEnd"/>
     </w:p>
@@ -941,7 +2408,7 @@
         <w:t>Function</w:t>
       </w:r>
       <w:r>
-        <w:t>: Creator approves work for the bounty.</w:t>
+        <w:t>: Creator cancels bounty.</w:t>
       </w:r>
     </w:p>
     <w:p>
@@ -960,11 +2427,20 @@
       </w:r>
       <w:proofErr w:type="spellStart"/>
       <w:r>
-        <w:t>work_id</w:t>
+        <w:t>bounty</w:t>
+      </w:r>
+      <w:r>
+        <w:t>_id</w:t>
       </w:r>
       <w:proofErr w:type="spellEnd"/>
       <w:r>
-        <w:t xml:space="preserve"> is the id of the work submitted.</w:t>
+        <w:t xml:space="preserve"> is id of the </w:t>
+      </w:r>
+      <w:r>
+        <w:t>bounty to cancel</w:t>
+      </w:r>
+      <w:r>
+        <w:t>.</w:t>
       </w:r>
     </w:p>
     <w:p>
@@ -976,7 +2452,7 @@
       </w:r>
       <w:proofErr w:type="spellStart"/>
       <w:r>
-        <w:t>cancel_bounty</w:t>
+        <w:t>close_bounty</w:t>
       </w:r>
       <w:proofErr w:type="spellEnd"/>
     </w:p>
@@ -989,12 +2465,40 @@
           <w:b/>
           <w:bCs/>
         </w:rPr>
-        <w:lastRenderedPageBreak/>
         <w:t>Function</w:t>
       </w:r>
       <w:r>
-        <w:t>: Creator cancels bounty.</w:t>
-      </w:r>
+        <w:t xml:space="preserve">: </w:t>
+      </w:r>
+      <w:r>
+        <w:t>Close</w:t>
+      </w:r>
+      <w:r>
+        <w:t xml:space="preserve">s </w:t>
+      </w:r>
+      <w:r>
+        <w:t xml:space="preserve">expired </w:t>
+      </w:r>
+      <w:r>
+        <w:t>bounty.</w:t>
+      </w:r>
+      <w:del w:id="78" w:author="Abraham Linkon" w:date="2023-10-09T08:23:00Z">
+        <w:r>
+          <w:delText xml:space="preserve"> This is done by </w:delText>
+        </w:r>
+        <w:r>
+          <w:delText>a special account (</w:delText>
+        </w:r>
+        <w:r>
+          <w:delText>administrator</w:delText>
+        </w:r>
+        <w:r>
+          <w:delText>)</w:delText>
+        </w:r>
+        <w:r>
+          <w:delText>.</w:delText>
+        </w:r>
+      </w:del>
     </w:p>
     <w:p>
       <w:pPr>
@@ -1008,21 +2512,47 @@
         <w:t>Parameters</w:t>
       </w:r>
       <w:r>
-        <w:t xml:space="preserve">: creator is the address of bounty creator, </w:t>
+        <w:t xml:space="preserve">: </w:t>
+      </w:r>
+      <w:del w:id="79" w:author="Abraham Linkon" w:date="2023-10-09T08:23:00Z">
+        <w:r>
+          <w:delText>admin</w:delText>
+        </w:r>
+        <w:r>
+          <w:delText xml:space="preserve"> </w:delText>
+        </w:r>
+      </w:del>
+      <w:ins w:id="80" w:author="Abraham Linkon" w:date="2023-10-09T08:23:00Z">
+        <w:r>
+          <w:t xml:space="preserve">creator </w:t>
+        </w:r>
+      </w:ins>
+      <w:r>
+        <w:t xml:space="preserve">is the address of </w:t>
+      </w:r>
+      <w:del w:id="81" w:author="Abraham Linkon" w:date="2023-10-09T08:23:00Z">
+        <w:r>
+          <w:delText>administrator</w:delText>
+        </w:r>
+      </w:del>
+      <w:ins w:id="82" w:author="Abraham Linkon" w:date="2023-10-09T08:23:00Z">
+        <w:r>
+          <w:t>bounty creator</w:t>
+        </w:r>
+      </w:ins>
+      <w:r>
+        <w:t xml:space="preserve">, </w:t>
       </w:r>
       <w:proofErr w:type="spellStart"/>
       <w:r>
-        <w:t>bounty</w:t>
-      </w:r>
-      <w:r>
-        <w:t>_id</w:t>
+        <w:t>bounty_id</w:t>
       </w:r>
       <w:proofErr w:type="spellEnd"/>
       <w:r>
-        <w:t xml:space="preserve"> is id of the </w:t>
-      </w:r>
-      <w:r>
-        <w:t>bounty to cancel</w:t>
+        <w:t xml:space="preserve"> is id of the bounty to cl</w:t>
+      </w:r>
+      <w:r>
+        <w:t>ose</w:t>
       </w:r>
       <w:r>
         <w:t>.</w:t>
@@ -1032,52 +2562,63 @@
       <w:pPr>
         <w:ind w:firstLine="240"/>
       </w:pPr>
+    </w:p>
+    <w:p>
+      <w:pPr>
+        <w:ind w:firstLine="240"/>
+      </w:pPr>
+      <w:r>
+        <w:t xml:space="preserve">The following functions are </w:t>
+      </w:r>
+      <w:r>
+        <w:t>accessory:</w:t>
+      </w:r>
+    </w:p>
+    <w:p>
+      <w:pPr>
+        <w:ind w:firstLine="240"/>
+        <w:rPr>
+          <w:del w:id="83" w:author="Abraham Linkon" w:date="2023-10-09T08:24:00Z"/>
+        </w:rPr>
+      </w:pPr>
+      <w:del w:id="84" w:author="Abraham Linkon" w:date="2023-10-09T08:24:00Z">
+        <w:r>
+          <w:delText>- count_bounties</w:delText>
+        </w:r>
+      </w:del>
+    </w:p>
+    <w:p>
+      <w:pPr>
+        <w:ind w:firstLine="240"/>
+        <w:rPr>
+          <w:del w:id="85" w:author="Abraham Linkon" w:date="2023-10-09T08:24:00Z"/>
+        </w:rPr>
+      </w:pPr>
+      <w:del w:id="86" w:author="Abraham Linkon" w:date="2023-10-09T08:24:00Z">
+        <w:r>
+          <w:delText>Returns the number of bounties created.</w:delText>
+        </w:r>
+      </w:del>
+    </w:p>
+    <w:p>
+      <w:pPr>
+        <w:ind w:firstLine="240"/>
+      </w:pPr>
       <w:r>
         <w:t xml:space="preserve">- </w:t>
       </w:r>
       <w:proofErr w:type="spellStart"/>
       <w:r>
-        <w:t>close_bounty</w:t>
+        <w:t>token_balances</w:t>
       </w:r>
       <w:proofErr w:type="spellEnd"/>
     </w:p>
     <w:p>
       <w:pPr>
-        <w:ind w:firstLine="241"/>
-      </w:pPr>
-      <w:r>
-        <w:rPr>
-          <w:b/>
-          <w:bCs/>
-        </w:rPr>
-        <w:t>Function</w:t>
-      </w:r>
-      <w:r>
-        <w:t xml:space="preserve">: </w:t>
-      </w:r>
-      <w:r>
-        <w:t>Close</w:t>
-      </w:r>
-      <w:r>
-        <w:t xml:space="preserve">s </w:t>
-      </w:r>
-      <w:r>
-        <w:t xml:space="preserve">expired </w:t>
-      </w:r>
-      <w:r>
-        <w:t>bounty.</w:t>
-      </w:r>
-      <w:r>
-        <w:t xml:space="preserve"> This is done by </w:t>
-      </w:r>
-      <w:r>
-        <w:t>a special account (</w:t>
-      </w:r>
-      <w:r>
-        <w:t>administrator</w:t>
-      </w:r>
-      <w:r>
-        <w:t>)</w:t>
+        <w:ind w:firstLine="240"/>
+      </w:pPr>
+      <w:r>
+        <w:t>Returns balance of token for the specified account</w:t>
       </w:r>
       <w:r>
         <w:t>.</w:t>
@@ -1085,134 +2626,29 @@
     </w:p>
     <w:p>
       <w:pPr>
-        <w:ind w:firstLine="241"/>
-      </w:pPr>
-      <w:r>
-        <w:rPr>
-          <w:b/>
-          <w:bCs/>
-        </w:rPr>
-        <w:t>Parameters</w:t>
-      </w:r>
-      <w:r>
-        <w:t xml:space="preserve">: </w:t>
-      </w:r>
-      <w:r>
-        <w:t>admin</w:t>
-      </w:r>
-      <w:r>
-        <w:t xml:space="preserve"> is the address of </w:t>
-      </w:r>
-      <w:r>
-        <w:t>administrator</w:t>
-      </w:r>
-      <w:r>
-        <w:t xml:space="preserve">, </w:t>
-      </w:r>
-      <w:proofErr w:type="spellStart"/>
-      <w:r>
-        <w:t>bounty_id</w:t>
-      </w:r>
-      <w:proofErr w:type="spellEnd"/>
-      <w:r>
-        <w:t xml:space="preserve"> is id of the bounty to cl</w:t>
-      </w:r>
-      <w:r>
-        <w:t>ose</w:t>
-      </w:r>
-      <w:r>
-        <w:t>.</w:t>
-      </w:r>
-    </w:p>
-    <w:p>
-      <w:pPr>
-        <w:ind w:firstLine="240"/>
-      </w:pPr>
-    </w:p>
-    <w:p>
-      <w:pPr>
-        <w:ind w:firstLine="240"/>
-      </w:pPr>
-      <w:r>
-        <w:t xml:space="preserve">The following functions are </w:t>
-      </w:r>
-      <w:r>
-        <w:t>accessory:</w:t>
-      </w:r>
-    </w:p>
-    <w:p>
-      <w:pPr>
-        <w:ind w:firstLine="240"/>
-      </w:pPr>
-      <w:r>
-        <w:t xml:space="preserve">- </w:t>
-      </w:r>
-      <w:proofErr w:type="spellStart"/>
-      <w:r>
-        <w:t>count_bounties</w:t>
-      </w:r>
-      <w:proofErr w:type="spellEnd"/>
-    </w:p>
-    <w:p>
-      <w:pPr>
-        <w:ind w:firstLine="240"/>
-      </w:pPr>
-      <w:r>
-        <w:t>Returns the number of bounties created.</w:t>
-      </w:r>
-    </w:p>
-    <w:p>
-      <w:pPr>
-        <w:ind w:firstLine="240"/>
-      </w:pPr>
-      <w:r>
-        <w:t xml:space="preserve">- </w:t>
-      </w:r>
-      <w:proofErr w:type="spellStart"/>
-      <w:r>
-        <w:t>token_balances</w:t>
-      </w:r>
-      <w:proofErr w:type="spellEnd"/>
-    </w:p>
-    <w:p>
-      <w:pPr>
-        <w:ind w:firstLine="240"/>
-      </w:pPr>
-      <w:r>
-        <w:t>Returns balance of token for the specified account</w:t>
-      </w:r>
-      <w:r>
-        <w:t>.</w:t>
-      </w:r>
-    </w:p>
-    <w:p>
-      <w:pPr>
-        <w:ind w:firstLine="240"/>
-      </w:pPr>
-      <w:r>
-        <w:t xml:space="preserve">- </w:t>
-      </w:r>
-      <w:proofErr w:type="spellStart"/>
-      <w:r>
-        <w:t>get_error</w:t>
-      </w:r>
-      <w:proofErr w:type="spellEnd"/>
-    </w:p>
-    <w:p>
-      <w:pPr>
-        <w:ind w:firstLine="240"/>
-      </w:pPr>
-      <w:r>
-        <w:t xml:space="preserve">Returns </w:t>
-      </w:r>
-      <w:proofErr w:type="spellStart"/>
-      <w:r>
-        <w:t>errorcode</w:t>
-      </w:r>
-      <w:proofErr w:type="spellEnd"/>
-      <w:r>
-        <w:t>.</w:t>
-      </w:r>
+        <w:ind w:firstLine="240"/>
+        <w:rPr>
+          <w:del w:id="87" w:author="Abraham Linkon" w:date="2023-10-09T08:24:00Z"/>
+        </w:rPr>
+      </w:pPr>
+      <w:del w:id="88" w:author="Abraham Linkon" w:date="2023-10-09T08:24:00Z">
+        <w:r>
+          <w:delText>- get_error</w:delText>
+        </w:r>
+      </w:del>
+    </w:p>
+    <w:p>
+      <w:pPr>
+        <w:ind w:firstLine="240"/>
+        <w:rPr>
+          <w:del w:id="89" w:author="Abraham Linkon" w:date="2023-10-09T08:24:00Z"/>
+        </w:rPr>
+      </w:pPr>
+      <w:del w:id="90" w:author="Abraham Linkon" w:date="2023-10-09T08:24:00Z">
+        <w:r>
+          <w:delText>Returns errorcode.</w:delText>
+        </w:r>
+      </w:del>
     </w:p>
     <w:p>
       <w:pPr>
@@ -1250,9 +2686,11 @@
       <w:r>
         <w:t xml:space="preserve">creates bounty, </w:t>
       </w:r>
-      <w:r>
-        <w:t xml:space="preserve">funds bounty, </w:t>
-      </w:r>
+      <w:del w:id="91" w:author="Abraham Linkon" w:date="2023-10-09T08:25:00Z">
+        <w:r>
+          <w:delText xml:space="preserve">funds bounty, </w:delText>
+        </w:r>
+      </w:del>
       <w:r>
         <w:t xml:space="preserve">applies to bounty, </w:t>
       </w:r>
@@ -1268,13 +2706,34 @@
         <w:t xml:space="preserve">Here, </w:t>
       </w:r>
       <w:r>
-        <w:t>check authentication and balances transfers a</w:t>
+        <w:t>check authentication and balance</w:t>
+      </w:r>
+      <w:del w:id="92" w:author="Abraham Linkon" w:date="2023-10-09T08:31:00Z">
+        <w:r>
+          <w:delText>s</w:delText>
+        </w:r>
+      </w:del>
+      <w:r>
+        <w:t xml:space="preserve"> transfers a</w:t>
       </w:r>
       <w:r>
         <w:t>fter</w:t>
       </w:r>
       <w:r>
-        <w:t xml:space="preserve"> funding bounty and </w:t>
+        <w:t xml:space="preserve"> </w:t>
+      </w:r>
+      <w:del w:id="93" w:author="Abraham Linkon" w:date="2023-10-09T08:31:00Z">
+        <w:r>
+          <w:delText>funding</w:delText>
+        </w:r>
+      </w:del>
+      <w:ins w:id="94" w:author="Abraham Linkon" w:date="2023-10-09T08:31:00Z">
+        <w:r>
+          <w:t>creating</w:t>
+        </w:r>
+      </w:ins>
+      <w:r>
+        <w:t xml:space="preserve"> bounty and </w:t>
       </w:r>
       <w:r>
         <w:t>approving work.</w:t>
@@ -1299,28 +2758,75 @@
         <w:ind w:firstLine="240"/>
       </w:pPr>
       <w:r>
-        <w:t>Sets fee, creates bounty, funds bounty, applies to bounty, submits work, rejects work.</w:t>
-      </w:r>
-    </w:p>
-    <w:p>
-      <w:pPr>
-        <w:ind w:firstLine="240"/>
-      </w:pPr>
-      <w:r>
-        <w:t>Here, check authentication and balances transfers a</w:t>
-      </w:r>
-      <w:r>
-        <w:t>f</w:t>
-      </w:r>
-      <w:r>
-        <w:t>t</w:t>
-      </w:r>
-      <w:r>
-        <w:t>er</w:t>
-      </w:r>
-      <w:r>
-        <w:t xml:space="preserve"> funding bounty.</w:t>
-      </w:r>
+        <w:t xml:space="preserve">Sets fee, creates bounty, </w:t>
+      </w:r>
+      <w:del w:id="95" w:author="Abraham Linkon" w:date="2023-10-09T08:25:00Z">
+        <w:r>
+          <w:delText xml:space="preserve">funds bounty, </w:delText>
+        </w:r>
+      </w:del>
+      <w:r>
+        <w:t>applies to bounty, submits work, rejects work.</w:t>
+      </w:r>
+    </w:p>
+    <w:p>
+      <w:pPr>
+        <w:ind w:firstLine="240"/>
+        <w:rPr>
+          <w:ins w:id="96" w:author="Abraham Linkon" w:date="2023-10-09T08:32:00Z"/>
+        </w:rPr>
+      </w:pPr>
+      <w:ins w:id="97" w:author="Abraham Linkon" w:date="2023-10-09T08:32:00Z">
+        <w:r>
+          <w:lastRenderedPageBreak/>
+          <w:t>Here, check authentication and balanc</w:t>
+        </w:r>
+      </w:ins>
+      <w:ins w:id="98" w:author="Abraham Linkon" w:date="2023-10-09T08:35:00Z">
+        <w:r>
+          <w:t>e</w:t>
+        </w:r>
+      </w:ins>
+      <w:ins w:id="99" w:author="Abraham Linkon" w:date="2023-10-09T08:32:00Z">
+        <w:r>
+          <w:t xml:space="preserve"> transfers after creating bounty and </w:t>
+        </w:r>
+      </w:ins>
+      <w:ins w:id="100" w:author="Abraham Linkon" w:date="2023-10-09T08:34:00Z">
+        <w:r>
+          <w:t>reject</w:t>
+        </w:r>
+      </w:ins>
+      <w:ins w:id="101" w:author="Abraham Linkon" w:date="2023-10-09T08:32:00Z">
+        <w:r>
+          <w:t>ing work.</w:t>
+        </w:r>
+      </w:ins>
+    </w:p>
+    <w:p>
+      <w:pPr>
+        <w:ind w:firstLine="240"/>
+        <w:rPr>
+          <w:del w:id="102" w:author="Abraham Linkon" w:date="2023-10-09T08:32:00Z"/>
+        </w:rPr>
+      </w:pPr>
+      <w:del w:id="103" w:author="Abraham Linkon" w:date="2023-10-09T08:32:00Z">
+        <w:r>
+          <w:delText>Here, check authentication and balances transfers a</w:delText>
+        </w:r>
+        <w:r>
+          <w:delText>f</w:delText>
+        </w:r>
+        <w:r>
+          <w:delText>t</w:delText>
+        </w:r>
+        <w:r>
+          <w:delText>er</w:delText>
+        </w:r>
+        <w:r>
+          <w:delText xml:space="preserve"> funding bounty.</w:delText>
+        </w:r>
+      </w:del>
     </w:p>
     <w:p>
       <w:pPr>
@@ -1347,8 +2853,13 @@
         <w:ind w:firstLine="240"/>
       </w:pPr>
       <w:r>
-        <w:t xml:space="preserve">Sets fee, creates bounty, funds bounty, </w:t>
-      </w:r>
+        <w:t xml:space="preserve">Sets fee, creates bounty, </w:t>
+      </w:r>
+      <w:del w:id="104" w:author="Abraham Linkon" w:date="2023-10-09T08:25:00Z">
+        <w:r>
+          <w:delText xml:space="preserve">funds bounty, </w:delText>
+        </w:r>
+      </w:del>
       <w:r>
         <w:t>cancels bounty.</w:t>
       </w:r>
@@ -1358,23 +2869,70 @@
         <w:ind w:firstLine="240"/>
       </w:pPr>
       <w:r>
-        <w:t>Here, check authentication and balances transfers after funding bounty and refund after cancelling bounty.</w:t>
-      </w:r>
-    </w:p>
-    <w:p>
-      <w:pPr>
-        <w:ind w:firstLine="240"/>
-      </w:pPr>
-      <w:r>
-        <w:t>- TestCase4: Close work</w:t>
-      </w:r>
-    </w:p>
-    <w:p>
-      <w:pPr>
-        <w:ind w:firstLine="240"/>
-      </w:pPr>
-      <w:r>
-        <w:t>Sets fee, creates bounty, funds bounty, c</w:t>
+        <w:t>Here, check authentication and balance</w:t>
+      </w:r>
+      <w:del w:id="105" w:author="Abraham Linkon" w:date="2023-10-09T08:32:00Z">
+        <w:r>
+          <w:delText>s</w:delText>
+        </w:r>
+      </w:del>
+      <w:r>
+        <w:t xml:space="preserve"> transfers after </w:t>
+      </w:r>
+      <w:del w:id="106" w:author="Abraham Linkon" w:date="2023-10-09T08:32:00Z">
+        <w:r>
+          <w:delText>fund</w:delText>
+        </w:r>
+      </w:del>
+      <w:ins w:id="107" w:author="Abraham Linkon" w:date="2023-10-09T08:32:00Z">
+        <w:r>
+          <w:t>creat</w:t>
+        </w:r>
+      </w:ins>
+      <w:r>
+        <w:t xml:space="preserve">ing bounty and </w:t>
+      </w:r>
+      <w:del w:id="108" w:author="Abraham Linkon" w:date="2023-10-09T08:35:00Z">
+        <w:r>
+          <w:delText xml:space="preserve">refund after </w:delText>
+        </w:r>
+      </w:del>
+      <w:r>
+        <w:t>cancelling bounty.</w:t>
+      </w:r>
+    </w:p>
+    <w:p>
+      <w:pPr>
+        <w:ind w:firstLine="240"/>
+      </w:pPr>
+      <w:r>
+        <w:t xml:space="preserve">- TestCase4: Close </w:t>
+      </w:r>
+      <w:del w:id="109" w:author="Abraham Linkon" w:date="2023-10-09T08:24:00Z">
+        <w:r>
+          <w:delText>work</w:delText>
+        </w:r>
+      </w:del>
+      <w:ins w:id="110" w:author="Abraham Linkon" w:date="2023-10-09T08:24:00Z">
+        <w:r>
+          <w:t>bounty</w:t>
+        </w:r>
+      </w:ins>
+    </w:p>
+    <w:p>
+      <w:pPr>
+        <w:ind w:firstLine="240"/>
+      </w:pPr>
+      <w:r>
+        <w:t xml:space="preserve">Sets fee, creates bounty, </w:t>
+      </w:r>
+      <w:del w:id="111" w:author="Abraham Linkon" w:date="2023-10-09T08:25:00Z">
+        <w:r>
+          <w:delText xml:space="preserve">funds bounty, </w:delText>
+        </w:r>
+      </w:del>
+      <w:r>
+        <w:t>c</w:t>
       </w:r>
       <w:r>
         <w:t>lose</w:t>
@@ -1388,7 +2946,36 @@
         <w:ind w:firstLine="240"/>
       </w:pPr>
       <w:r>
-        <w:t>Here, check authentication and balances transfers after funding bounty and refund after c</w:t>
+        <w:t>Here, check authentication and balance</w:t>
+      </w:r>
+      <w:del w:id="112" w:author="Abraham Linkon" w:date="2023-10-09T08:33:00Z">
+        <w:r>
+          <w:delText>s</w:delText>
+        </w:r>
+      </w:del>
+      <w:r>
+        <w:t xml:space="preserve"> transfers after </w:t>
+      </w:r>
+      <w:del w:id="113" w:author="Abraham Linkon" w:date="2023-10-09T08:33:00Z">
+        <w:r>
+          <w:delText>funding</w:delText>
+        </w:r>
+      </w:del>
+      <w:ins w:id="114" w:author="Abraham Linkon" w:date="2023-10-09T08:33:00Z">
+        <w:r>
+          <w:t>creating</w:t>
+        </w:r>
+      </w:ins>
+      <w:r>
+        <w:t xml:space="preserve"> bounty and </w:t>
+      </w:r>
+      <w:del w:id="115" w:author="Abraham Linkon" w:date="2023-10-09T08:35:00Z">
+        <w:r>
+          <w:delText xml:space="preserve">refund after </w:delText>
+        </w:r>
+      </w:del>
+      <w:r>
+        <w:t>c</w:t>
       </w:r>
       <w:r>
         <w:t>los</w:t>
@@ -1419,9 +3006,21 @@
       <w:r>
         <w:t xml:space="preserve">① </w:t>
       </w:r>
-      <w:r>
-        <w:t>Prerequisites</w:t>
-      </w:r>
+      <w:proofErr w:type="spellStart"/>
+      <w:r>
+        <w:t>Pre</w:t>
+      </w:r>
+      <w:ins w:id="116" w:author="Abraham Linkon" w:date="2023-10-09T08:28:00Z">
+        <w:r>
+          <w:t>Installation</w:t>
+        </w:r>
+      </w:ins>
+      <w:proofErr w:type="spellEnd"/>
+      <w:del w:id="117" w:author="Abraham Linkon" w:date="2023-10-09T08:28:00Z">
+        <w:r>
+          <w:delText>requisites</w:delText>
+        </w:r>
+      </w:del>
     </w:p>
     <w:p>
       <w:pPr>
@@ -1485,29 +3084,62 @@
         <w:ind w:firstLineChars="0"/>
       </w:pPr>
       <w:r>
-        <w:t>cargo install --locked --version 0.</w:t>
-      </w:r>
-      <w:del w:id="0" w:author="panda" w:date="2023-09-05T15:05:00Z">
+        <w:t xml:space="preserve">cargo install </w:t>
+      </w:r>
+      <w:del w:id="118" w:author="Abraham Linkon" w:date="2023-10-09T08:27:00Z">
+        <w:r>
+          <w:delText xml:space="preserve">--locked </w:delText>
+        </w:r>
+      </w:del>
+      <w:r>
+        <w:t xml:space="preserve">--version </w:t>
+      </w:r>
+      <w:ins w:id="119" w:author="Abraham Linkon" w:date="2023-10-09T08:27:00Z">
+        <w:r>
+          <w:t>2</w:t>
+        </w:r>
+      </w:ins>
+      <w:r>
+        <w:t>0.</w:t>
+      </w:r>
+      <w:del w:id="120" w:author="panda" w:date="2023-09-05T15:05:00Z">
         <w:r>
           <w:delText>8</w:delText>
         </w:r>
       </w:del>
-      <w:ins w:id="1" w:author="panda" w:date="2023-09-05T15:05:00Z">
-        <w:r>
-          <w:t>9</w:t>
+      <w:ins w:id="121" w:author="panda" w:date="2023-09-05T15:05:00Z">
+        <w:del w:id="122" w:author="Abraham Linkon" w:date="2023-10-09T08:27:00Z">
+          <w:r>
+            <w:delText>9</w:delText>
+          </w:r>
+        </w:del>
+      </w:ins>
+      <w:ins w:id="123" w:author="Abraham Linkon" w:date="2023-10-09T08:27:00Z">
+        <w:r>
+          <w:t>0</w:t>
         </w:r>
       </w:ins>
       <w:r>
         <w:t>.</w:t>
       </w:r>
-      <w:del w:id="2" w:author="panda" w:date="2023-09-05T15:05:00Z">
+      <w:del w:id="124" w:author="panda" w:date="2023-09-05T15:05:00Z">
         <w:r>
           <w:delText>0</w:delText>
         </w:r>
       </w:del>
-      <w:ins w:id="3" w:author="panda" w:date="2023-09-05T15:05:00Z">
-        <w:r>
-          <w:t>4</w:t>
+      <w:ins w:id="125" w:author="panda" w:date="2023-09-05T15:05:00Z">
+        <w:del w:id="126" w:author="Abraham Linkon" w:date="2023-10-09T08:27:00Z">
+          <w:r>
+            <w:delText>4</w:delText>
+          </w:r>
+        </w:del>
+      </w:ins>
+      <w:ins w:id="127" w:author="Abraham Linkon" w:date="2023-10-09T08:27:00Z">
+        <w:r>
+          <w:t>0</w:t>
+        </w:r>
+        <w:r>
+          <w:t>-rc1</w:t>
         </w:r>
       </w:ins>
       <w:r>
@@ -1542,7 +3174,6 @@
         <w:ind w:firstLineChars="0"/>
       </w:pPr>
       <w:r>
-        <w:lastRenderedPageBreak/>
         <w:t>soroban</w:t>
       </w:r>
     </w:p>
@@ -1581,8 +3212,18 @@
         </w:numPr>
         <w:ind w:firstLineChars="0"/>
       </w:pPr>
-      <w:r>
-        <w:t>cargo test</w:t>
+      <w:del w:id="128" w:author="Abraham Linkon" w:date="2023-10-09T08:28:00Z">
+        <w:r>
+          <w:delText>cargo</w:delText>
+        </w:r>
+      </w:del>
+      <w:ins w:id="129" w:author="Abraham Linkon" w:date="2023-10-09T08:28:00Z">
+        <w:r>
+          <w:t>make</w:t>
+        </w:r>
+      </w:ins>
+      <w:r>
+        <w:t xml:space="preserve"> test</w:t>
       </w:r>
     </w:p>
     <w:p>
@@ -1602,14 +3243,26 @@
         </w:numPr>
         <w:ind w:firstLineChars="0"/>
       </w:pPr>
-      <w:del w:id="4" w:author="panda" w:date="2023-09-05T15:05:00Z">
+      <w:del w:id="130" w:author="panda" w:date="2023-09-05T15:05:00Z">
         <w:r>
           <w:delText>cargo build --target wasm32-unknown-unknown –release</w:delText>
         </w:r>
       </w:del>
-      <w:ins w:id="5" w:author="panda" w:date="2023-09-05T15:05:00Z">
-        <w:r>
-          <w:t>soroban contract build</w:t>
+      <w:ins w:id="131" w:author="panda" w:date="2023-09-05T15:05:00Z">
+        <w:del w:id="132" w:author="Abraham Linkon" w:date="2023-10-09T08:28:00Z">
+          <w:r>
+            <w:delText>soroban contract</w:delText>
+          </w:r>
+        </w:del>
+      </w:ins>
+      <w:ins w:id="133" w:author="Abraham Linkon" w:date="2023-10-09T08:28:00Z">
+        <w:r>
+          <w:t>make</w:t>
+        </w:r>
+      </w:ins>
+      <w:ins w:id="134" w:author="panda" w:date="2023-09-05T15:05:00Z">
+        <w:r>
+          <w:t xml:space="preserve"> build</w:t>
         </w:r>
       </w:ins>
     </w:p>
@@ -1642,19 +3295,26 @@
       <w:r>
         <w:t xml:space="preserve"> target/wasm32-unknown-unknown/release/</w:t>
       </w:r>
-      <w:r>
-        <w:t>[project-name</w:t>
-      </w:r>
-      <w:proofErr w:type="gramStart"/>
-      <w:r>
-        <w:t>]</w:t>
-      </w:r>
-      <w:r>
-        <w:t>.</w:t>
-      </w:r>
-      <w:proofErr w:type="spellStart"/>
-      <w:r>
-        <w:t>wasm</w:t>
+      <w:del w:id="135" w:author="Abraham Linkon" w:date="2023-10-11T04:19:00Z">
+        <w:r>
+          <w:delText>[project-name]</w:delText>
+        </w:r>
+      </w:del>
+      <w:ins w:id="136" w:author="Abraham Linkon" w:date="2023-10-11T04:19:00Z">
+        <w:r>
+          <w:t xml:space="preserve"> </w:t>
+        </w:r>
+        <w:proofErr w:type="spellStart"/>
+        <w:r>
+          <w:t>soroban_escrow_smart_</w:t>
+        </w:r>
+        <w:proofErr w:type="gramStart"/>
+        <w:r>
+          <w:t>contract</w:t>
+        </w:r>
+      </w:ins>
+      <w:r>
+        <w:t>.wasm</w:t>
       </w:r>
       <w:proofErr w:type="spellEnd"/>
       <w:proofErr w:type="gramEnd"/>
@@ -1670,8 +3330,28 @@
       <w:r>
         <w:t xml:space="preserve">    --source </w:t>
       </w:r>
-      <w:r>
-        <w:t xml:space="preserve">&lt;secret key of issuer&gt; </w:t>
+      <w:del w:id="137" w:author="Abraham Linkon" w:date="2023-10-11T04:19:00Z">
+        <w:r>
+          <w:delText>&lt;</w:delText>
+        </w:r>
+      </w:del>
+      <w:del w:id="138" w:author="Abraham Linkon" w:date="2023-10-09T08:29:00Z">
+        <w:r>
+          <w:delText>secret key of issuer</w:delText>
+        </w:r>
+      </w:del>
+      <w:ins w:id="139" w:author="Abraham Linkon" w:date="2023-10-09T08:29:00Z">
+        <w:r>
+          <w:t>admin</w:t>
+        </w:r>
+      </w:ins>
+      <w:del w:id="140" w:author="Abraham Linkon" w:date="2023-10-11T04:19:00Z">
+        <w:r>
+          <w:delText>&gt;</w:delText>
+        </w:r>
+      </w:del>
+      <w:r>
+        <w:t xml:space="preserve"> </w:t>
       </w:r>
       <w:r>
         <w:t>\</w:t>
@@ -1722,6 +3402,225 @@
       <w:r>
         <w:t>A new contract id is generated on success.</w:t>
       </w:r>
+    </w:p>
+    <w:p>
+      <w:pPr>
+        <w:ind w:firstLine="240"/>
+        <w:rPr>
+          <w:ins w:id="141" w:author="Abraham Linkon" w:date="2023-10-11T04:16:00Z"/>
+        </w:rPr>
+      </w:pPr>
+      <w:ins w:id="142" w:author="Abraham Linkon" w:date="2023-10-11T04:16:00Z">
+        <w:r>
+          <w:rPr>
+            <w:rFonts w:cstheme="minorHAnsi"/>
+          </w:rPr>
+          <w:t>④</w:t>
+        </w:r>
+        <w:r>
+          <w:t xml:space="preserve"> </w:t>
+        </w:r>
+        <w:r>
+          <w:t>Generate binding module</w:t>
+        </w:r>
+      </w:ins>
+    </w:p>
+    <w:p>
+      <w:pPr>
+        <w:pStyle w:val="ListParagraph"/>
+        <w:numPr>
+          <w:ilvl w:val="0"/>
+          <w:numId w:val="1"/>
+        </w:numPr>
+        <w:ind w:firstLineChars="0"/>
+        <w:rPr>
+          <w:ins w:id="143" w:author="Abraham Linkon" w:date="2023-10-11T04:18:00Z"/>
+        </w:rPr>
+      </w:pPr>
+      <w:ins w:id="144" w:author="Abraham Linkon" w:date="2023-10-11T04:18:00Z">
+        <w:r>
+          <w:t>soroban contract bindings typescript \</w:t>
+        </w:r>
+      </w:ins>
+    </w:p>
+    <w:p>
+      <w:pPr>
+        <w:pStyle w:val="ListParagraph"/>
+        <w:ind w:left="600" w:firstLineChars="0" w:firstLine="0"/>
+        <w:rPr>
+          <w:ins w:id="145" w:author="Abraham Linkon" w:date="2023-10-11T04:18:00Z"/>
+        </w:rPr>
+        <w:pPrChange w:id="146" w:author="Abraham Linkon" w:date="2023-10-11T04:19:00Z">
+          <w:pPr>
+            <w:pStyle w:val="ListParagraph"/>
+            <w:numPr>
+              <w:numId w:val="1"/>
+            </w:numPr>
+            <w:ind w:left="600" w:firstLineChars="0" w:hanging="360"/>
+          </w:pPr>
+        </w:pPrChange>
+      </w:pPr>
+      <w:ins w:id="147" w:author="Abraham Linkon" w:date="2023-10-11T04:18:00Z">
+        <w:r>
+          <w:tab/>
+          <w:t>--</w:t>
+        </w:r>
+        <w:proofErr w:type="spellStart"/>
+        <w:r>
+          <w:t>wasm</w:t>
+        </w:r>
+        <w:proofErr w:type="spellEnd"/>
+        <w:r>
+          <w:t xml:space="preserve"> target/wasm32-unknown-unknown/release/soroban_escrow_smart_contract.wasm \</w:t>
+        </w:r>
+        <w:bookmarkStart w:id="148" w:name="_GoBack"/>
+        <w:bookmarkEnd w:id="148"/>
+      </w:ins>
+    </w:p>
+    <w:p>
+      <w:pPr>
+        <w:pStyle w:val="ListParagraph"/>
+        <w:ind w:left="600" w:firstLineChars="0" w:firstLine="0"/>
+        <w:rPr>
+          <w:ins w:id="149" w:author="Abraham Linkon" w:date="2023-10-11T04:18:00Z"/>
+        </w:rPr>
+        <w:pPrChange w:id="150" w:author="Abraham Linkon" w:date="2023-10-11T04:19:00Z">
+          <w:pPr>
+            <w:pStyle w:val="ListParagraph"/>
+            <w:numPr>
+              <w:numId w:val="1"/>
+            </w:numPr>
+            <w:ind w:left="600" w:firstLineChars="0" w:hanging="360"/>
+          </w:pPr>
+        </w:pPrChange>
+      </w:pPr>
+      <w:ins w:id="151" w:author="Abraham Linkon" w:date="2023-10-11T04:18:00Z">
+        <w:r>
+          <w:tab/>
+          <w:t>--output-</w:t>
+        </w:r>
+        <w:proofErr w:type="spellStart"/>
+        <w:r>
+          <w:t>dir</w:t>
+        </w:r>
+        <w:proofErr w:type="spellEnd"/>
+        <w:proofErr w:type="gramStart"/>
+        <w:r>
+          <w:t xml:space="preserve"> ..</w:t>
+        </w:r>
+        <w:proofErr w:type="gramEnd"/>
+        <w:r>
+          <w:t>/</w:t>
+        </w:r>
+        <w:proofErr w:type="spellStart"/>
+        <w:r>
+          <w:t>frontend_vite</w:t>
+        </w:r>
+        <w:proofErr w:type="spellEnd"/>
+        <w:r>
+          <w:t>/</w:t>
+        </w:r>
+        <w:proofErr w:type="spellStart"/>
+        <w:r>
+          <w:t>bountyhunter_module</w:t>
+        </w:r>
+        <w:proofErr w:type="spellEnd"/>
+        <w:r>
+          <w:t xml:space="preserve"> \</w:t>
+        </w:r>
+      </w:ins>
+    </w:p>
+    <w:p>
+      <w:pPr>
+        <w:pStyle w:val="ListParagraph"/>
+        <w:ind w:left="600" w:firstLineChars="0" w:firstLine="0"/>
+        <w:rPr>
+          <w:ins w:id="152" w:author="Abraham Linkon" w:date="2023-10-11T04:18:00Z"/>
+        </w:rPr>
+        <w:pPrChange w:id="153" w:author="Abraham Linkon" w:date="2023-10-11T04:19:00Z">
+          <w:pPr>
+            <w:pStyle w:val="ListParagraph"/>
+            <w:numPr>
+              <w:numId w:val="1"/>
+            </w:numPr>
+            <w:ind w:left="600" w:firstLineChars="0" w:hanging="360"/>
+          </w:pPr>
+        </w:pPrChange>
+      </w:pPr>
+      <w:ins w:id="154" w:author="Abraham Linkon" w:date="2023-10-11T04:18:00Z">
+        <w:r>
+          <w:tab/>
+          <w:t>--contract-id $(cat</w:t>
+        </w:r>
+        <w:proofErr w:type="gramStart"/>
+        <w:r>
+          <w:t xml:space="preserve"> ..</w:t>
+        </w:r>
+        <w:proofErr w:type="gramEnd"/>
+        <w:r>
+          <w:t>/.soroban/contract-id) \</w:t>
+        </w:r>
+      </w:ins>
+    </w:p>
+    <w:p>
+      <w:pPr>
+        <w:pStyle w:val="ListParagraph"/>
+        <w:ind w:left="600" w:firstLineChars="0" w:firstLine="0"/>
+        <w:rPr>
+          <w:ins w:id="155" w:author="Abraham Linkon" w:date="2023-10-11T04:18:00Z"/>
+        </w:rPr>
+        <w:pPrChange w:id="156" w:author="Abraham Linkon" w:date="2023-10-11T04:19:00Z">
+          <w:pPr>
+            <w:pStyle w:val="ListParagraph"/>
+            <w:numPr>
+              <w:numId w:val="1"/>
+            </w:numPr>
+            <w:ind w:left="600" w:firstLineChars="0" w:hanging="360"/>
+          </w:pPr>
+        </w:pPrChange>
+      </w:pPr>
+      <w:ins w:id="157" w:author="Abraham Linkon" w:date="2023-10-11T04:18:00Z">
+        <w:r>
+          <w:tab/>
+          <w:t>--</w:t>
+        </w:r>
+        <w:proofErr w:type="spellStart"/>
+        <w:r>
+          <w:t>rpc-url</w:t>
+        </w:r>
+        <w:proofErr w:type="spellEnd"/>
+        <w:r>
+          <w:t xml:space="preserve"> https://rpc-futurenet.stellar.org \</w:t>
+        </w:r>
+      </w:ins>
+    </w:p>
+    <w:p>
+      <w:pPr>
+        <w:pStyle w:val="ListParagraph"/>
+        <w:ind w:left="600" w:firstLineChars="0" w:firstLine="0"/>
+        <w:rPr>
+          <w:ins w:id="158" w:author="Abraham Linkon" w:date="2023-10-11T04:16:00Z"/>
+        </w:rPr>
+        <w:pPrChange w:id="159" w:author="Abraham Linkon" w:date="2023-10-11T04:19:00Z">
+          <w:pPr>
+            <w:ind w:firstLine="240"/>
+          </w:pPr>
+        </w:pPrChange>
+      </w:pPr>
+      <w:ins w:id="160" w:author="Abraham Linkon" w:date="2023-10-11T04:18:00Z">
+        <w:r>
+          <w:tab/>
+          <w:t xml:space="preserve">--network-passphrase 'Test SDF Future </w:t>
+        </w:r>
+        <w:proofErr w:type="gramStart"/>
+        <w:r>
+          <w:t>Network ;</w:t>
+        </w:r>
+        <w:proofErr w:type="gramEnd"/>
+        <w:r>
+          <w:t xml:space="preserve"> October 2022'</w:t>
+        </w:r>
+      </w:ins>
     </w:p>
     <w:p>
       <w:pPr>
@@ -2075,13 +3974,24 @@
                 <w:bCs/>
               </w:rPr>
             </w:pPr>
-            <w:r>
-              <w:rPr>
-                <w:b/>
-                <w:bCs/>
-              </w:rPr>
-              <w:t>Memo</w:t>
-            </w:r>
+            <w:del w:id="161" w:author="Abraham Linkon" w:date="2023-10-09T08:37:00Z">
+              <w:r>
+                <w:rPr>
+                  <w:b/>
+                  <w:bCs/>
+                </w:rPr>
+                <w:delText>Memo</w:delText>
+              </w:r>
+            </w:del>
+            <w:ins w:id="162" w:author="Abraham Linkon" w:date="2023-10-09T08:37:00Z">
+              <w:r>
+                <w:rPr>
+                  <w:b/>
+                  <w:bCs/>
+                </w:rPr>
+                <w:t>Note</w:t>
+              </w:r>
+            </w:ins>
           </w:p>
         </w:tc>
       </w:tr>
@@ -2155,7 +4065,7 @@
               <w:ind w:firstLineChars="0" w:firstLine="0"/>
               <w:jc w:val="center"/>
             </w:pPr>
-            <w:ins w:id="6" w:author="panda" w:date="2023-09-05T15:06:00Z">
+            <w:ins w:id="163" w:author="panda" w:date="2023-09-05T15:06:00Z">
               <w:r>
                 <w:t>2023/09/05</w:t>
               </w:r>
@@ -2171,7 +4081,7 @@
               <w:ind w:firstLineChars="0" w:firstLine="0"/>
               <w:jc w:val="center"/>
             </w:pPr>
-            <w:ins w:id="7" w:author="panda" w:date="2023-09-05T15:06:00Z">
+            <w:ins w:id="164" w:author="panda" w:date="2023-09-05T15:06:00Z">
               <w:r>
                 <w:t xml:space="preserve">Ivan </w:t>
               </w:r>
@@ -2192,7 +4102,7 @@
               <w:ind w:firstLineChars="0" w:firstLine="0"/>
               <w:jc w:val="center"/>
             </w:pPr>
-            <w:ins w:id="8" w:author="panda" w:date="2023-09-05T15:06:00Z">
+            <w:ins w:id="165" w:author="panda" w:date="2023-09-05T15:06:00Z">
               <w:r>
                 <w:t>Fixed soroban-cli part</w:t>
               </w:r>
@@ -2221,6 +4131,11 @@
               <w:ind w:firstLineChars="0" w:firstLine="0"/>
               <w:jc w:val="center"/>
             </w:pPr>
+            <w:ins w:id="166" w:author="Abraham Linkon" w:date="2023-10-09T08:36:00Z">
+              <w:r>
+                <w:t>2023/10/08</w:t>
+              </w:r>
+            </w:ins>
           </w:p>
         </w:tc>
         <w:tc>
@@ -2232,6 +4147,16 @@
               <w:ind w:firstLineChars="0" w:firstLine="0"/>
               <w:jc w:val="center"/>
             </w:pPr>
+            <w:ins w:id="167" w:author="Abraham Linkon" w:date="2023-10-09T08:36:00Z">
+              <w:r>
+                <w:t xml:space="preserve">Ivan </w:t>
+              </w:r>
+              <w:proofErr w:type="spellStart"/>
+              <w:r>
+                <w:t>Lesoviy</w:t>
+              </w:r>
+            </w:ins>
+            <w:proofErr w:type="spellEnd"/>
           </w:p>
         </w:tc>
         <w:tc>
@@ -2243,8 +4168,26 @@
               <w:ind w:firstLineChars="0" w:firstLine="0"/>
               <w:jc w:val="center"/>
             </w:pPr>
-            <w:bookmarkStart w:id="9" w:name="_GoBack"/>
-            <w:bookmarkEnd w:id="9"/>
+            <w:ins w:id="168" w:author="Abraham Linkon" w:date="2023-10-09T08:36:00Z">
+              <w:r>
+                <w:t xml:space="preserve">Upgraded </w:t>
+              </w:r>
+            </w:ins>
+            <w:ins w:id="169" w:author="Abraham Linkon" w:date="2023-10-09T08:37:00Z">
+              <w:r>
+                <w:t>for</w:t>
+              </w:r>
+            </w:ins>
+            <w:ins w:id="170" w:author="Abraham Linkon" w:date="2023-10-09T08:36:00Z">
+              <w:r>
+                <w:t xml:space="preserve"> Prev</w:t>
+              </w:r>
+            </w:ins>
+            <w:ins w:id="171" w:author="Abraham Linkon" w:date="2023-10-09T08:37:00Z">
+              <w:r>
+                <w:t>iew 11</w:t>
+              </w:r>
+            </w:ins>
           </w:p>
         </w:tc>
         <w:tc>
@@ -2398,6 +4341,9 @@
 
 <file path=word/people.xml><?xml version="1.0" encoding="utf-8"?>
 <w15:people xmlns:wpc="http://schemas.microsoft.com/office/word/2010/wordprocessingCanvas" xmlns:cx="http://schemas.microsoft.com/office/drawing/2014/chartex" xmlns:cx1="http://schemas.microsoft.com/office/drawing/2015/9/8/chartex" xmlns:cx2="http://schemas.microsoft.com/office/drawing/2015/10/21/chartex" xmlns:cx3="http://schemas.microsoft.com/office/drawing/2016/5/9/chartex" xmlns:cx4="http://schemas.microsoft.com/office/drawing/2016/5/10/chartex" xmlns:cx5="http://schemas.microsoft.com/office/drawing/2016/5/11/chartex" xmlns:cx6="http://schemas.microsoft.com/office/drawing/2016/5/12/chartex" xmlns:cx7="http://schemas.microsoft.com/office/drawing/2016/5/13/chartex" xmlns:cx8="http://schemas.microsoft.com/office/drawing/2016/5/14/chartex" xmlns:mc="http://schemas.openxmlformats.org/markup-compatibility/2006" xmlns:aink="http://schemas.microsoft.com/office/drawing/2016/ink" xmlns:am3d="http://schemas.microsoft.com/office/drawing/2017/model3d" xmlns:o="urn:schemas-microsoft-com:office:office" xmlns:r="http://schemas.openxmlformats.org/officeDocument/2006/relationships" xmlns:m="http://schemas.openxmlformats.org/officeDocument/2006/math" xmlns:v="urn:schemas-microsoft-com:vml" xmlns:wp14="http://schemas.microsoft.com/office/word/2010/wordprocessingDrawing" xmlns:wp="http://schemas.openxmlformats.org/drawingml/2006/wordprocessingDrawing" xmlns:w10="urn:schemas-microsoft-com:office:word" xmlns:w="http://schemas.openxmlformats.org/wordprocessingml/2006/main" xmlns:w14="http://schemas.microsoft.com/office/word/2010/wordml" xmlns:w15="http://schemas.microsoft.com/office/word/2012/wordml" xmlns:w16cid="http://schemas.microsoft.com/office/word/2016/wordml/cid" xmlns:w16se="http://schemas.microsoft.com/office/word/2015/wordml/symex" xmlns:wpg="http://schemas.microsoft.com/office/word/2010/wordprocessingGroup" xmlns:wpi="http://schemas.microsoft.com/office/word/2010/wordprocessingInk" xmlns:wne="http://schemas.microsoft.com/office/word/2006/wordml" xmlns:wps="http://schemas.microsoft.com/office/word/2010/wordprocessingShape" mc:Ignorable="w14 w15 w16se w16cid wp14">
+  <w15:person w15:author="Abraham Linkon">
+    <w15:presenceInfo w15:providerId="Windows Live" w15:userId="9db8a9176e582733"/>
+  </w15:person>
   <w15:person w15:author="panda">
     <w15:presenceInfo w15:providerId="None" w15:userId="panda"/>
   </w15:person>
@@ -2975,6 +4921,36 @@
       </w:tblBorders>
     </w:tblPr>
   </w:style>
+  <w:style w:type="paragraph" w:styleId="BalloonText">
+    <w:name w:val="Balloon Text"/>
+    <w:basedOn w:val="Normal"/>
+    <w:link w:val="BalloonTextChar"/>
+    <w:uiPriority w:val="99"/>
+    <w:semiHidden/>
+    <w:unhideWhenUsed/>
+    <w:rsid w:val="00C322C5"/>
+    <w:pPr>
+      <w:spacing w:line="240" w:lineRule="auto"/>
+    </w:pPr>
+    <w:rPr>
+      <w:rFonts w:ascii="Segoe UI" w:hAnsi="Segoe UI" w:cs="Segoe UI"/>
+      <w:sz w:val="18"/>
+      <w:szCs w:val="18"/>
+    </w:rPr>
+  </w:style>
+  <w:style w:type="character" w:customStyle="1" w:styleId="BalloonTextChar">
+    <w:name w:val="Balloon Text Char"/>
+    <w:basedOn w:val="DefaultParagraphFont"/>
+    <w:link w:val="BalloonText"/>
+    <w:uiPriority w:val="99"/>
+    <w:semiHidden/>
+    <w:rsid w:val="00C322C5"/>
+    <w:rPr>
+      <w:rFonts w:ascii="Segoe UI" w:hAnsi="Segoe UI" w:cs="Segoe UI"/>
+      <w:sz w:val="18"/>
+      <w:szCs w:val="18"/>
+    </w:rPr>
+  </w:style>
 </w:styles>
 </file>
 
@@ -3184,7 +5160,7 @@
 </file>
 
 <file path=customXml/itemProps1.xml><?xml version="1.0" encoding="utf-8"?>
-<ds:datastoreItem xmlns:ds="http://schemas.openxmlformats.org/officeDocument/2006/customXml" ds:itemID="{7D7C204E-A179-43DA-9ED6-51D151D62B19}">
+<ds:datastoreItem xmlns:ds="http://schemas.openxmlformats.org/officeDocument/2006/customXml" ds:itemID="{3C8626F4-BF8D-40B5-B740-4F978E63C40F}">
   <ds:schemaRefs>
     <ds:schemaRef ds:uri="http://schemas.openxmlformats.org/officeDocument/2006/bibliography"/>
   </ds:schemaRefs>

</xml_diff>